<commit_message>
documentation of some of the new instructions that were sill pending
</commit_message>
<xml_diff>
--- a/ai2/Developer Guide.docx
+++ b/ai2/Developer Guide.docx
@@ -1,6 +1,6 @@
 
 <file path=word/document.xml><?xml version="1.0" encoding="utf-8"?>
-<w:document xmlns:wpc="http://schemas.microsoft.com/office/word/2010/wordprocessingCanvas" xmlns:cx="http://schemas.microsoft.com/office/drawing/2014/chartex" xmlns:cx1="http://schemas.microsoft.com/office/drawing/2015/9/8/chartex" xmlns:mc="http://schemas.openxmlformats.org/markup-compatibility/2006" xmlns:o="urn:schemas-microsoft-com:office:office" xmlns:r="http://schemas.openxmlformats.org/officeDocument/2006/relationships" xmlns:m="http://schemas.openxmlformats.org/officeDocument/2006/math" xmlns:v="urn:schemas-microsoft-com:vml" xmlns:wp14="http://schemas.microsoft.com/office/word/2010/wordprocessingDrawing" xmlns:wp="http://schemas.openxmlformats.org/drawingml/2006/wordprocessingDrawing" xmlns:w10="urn:schemas-microsoft-com:office:word" xmlns:w="http://schemas.openxmlformats.org/wordprocessingml/2006/main" xmlns:w14="http://schemas.microsoft.com/office/word/2010/wordml" xmlns:w15="http://schemas.microsoft.com/office/word/2012/wordml" xmlns:w16se="http://schemas.microsoft.com/office/word/2015/wordml/symex" xmlns:wpg="http://schemas.microsoft.com/office/word/2010/wordprocessingGroup" xmlns:wpi="http://schemas.microsoft.com/office/word/2010/wordprocessingInk" xmlns:wne="http://schemas.microsoft.com/office/word/2006/wordml" xmlns:wps="http://schemas.microsoft.com/office/word/2010/wordprocessingShape" mc:Ignorable="w14 w15 w16se wp14">
+<w:document xmlns:wpc="http://schemas.microsoft.com/office/word/2010/wordprocessingCanvas" xmlns:cx="http://schemas.microsoft.com/office/drawing/2014/chartex" xmlns:cx1="http://schemas.microsoft.com/office/drawing/2015/9/8/chartex" xmlns:cx2="http://schemas.microsoft.com/office/drawing/2015/10/21/chartex" xmlns:cx3="http://schemas.microsoft.com/office/drawing/2016/5/9/chartex" xmlns:cx4="http://schemas.microsoft.com/office/drawing/2016/5/10/chartex" xmlns:cx5="http://schemas.microsoft.com/office/drawing/2016/5/11/chartex" xmlns:cx6="http://schemas.microsoft.com/office/drawing/2016/5/12/chartex" xmlns:cx7="http://schemas.microsoft.com/office/drawing/2016/5/13/chartex" xmlns:cx8="http://schemas.microsoft.com/office/drawing/2016/5/14/chartex" xmlns:mc="http://schemas.openxmlformats.org/markup-compatibility/2006" xmlns:aink="http://schemas.microsoft.com/office/drawing/2016/ink" xmlns:am3d="http://schemas.microsoft.com/office/drawing/2017/model3d" xmlns:o="urn:schemas-microsoft-com:office:office" xmlns:r="http://schemas.openxmlformats.org/officeDocument/2006/relationships" xmlns:m="http://schemas.openxmlformats.org/officeDocument/2006/math" xmlns:v="urn:schemas-microsoft-com:vml" xmlns:wp14="http://schemas.microsoft.com/office/word/2010/wordprocessingDrawing" xmlns:wp="http://schemas.openxmlformats.org/drawingml/2006/wordprocessingDrawing" xmlns:w10="urn:schemas-microsoft-com:office:word" xmlns:w="http://schemas.openxmlformats.org/wordprocessingml/2006/main" xmlns:w14="http://schemas.microsoft.com/office/word/2010/wordml" xmlns:w15="http://schemas.microsoft.com/office/word/2012/wordml" xmlns:w16cid="http://schemas.microsoft.com/office/word/2016/wordml/cid" xmlns:w16se="http://schemas.microsoft.com/office/word/2015/wordml/symex" xmlns:wpg="http://schemas.microsoft.com/office/word/2010/wordprocessingGroup" xmlns:wpi="http://schemas.microsoft.com/office/word/2010/wordprocessingInk" xmlns:wne="http://schemas.microsoft.com/office/word/2006/wordml" xmlns:wps="http://schemas.microsoft.com/office/word/2010/wordprocessingShape" mc:Ignorable="w14 w15 w16se w16cid wp14">
   <w:body>
     <w:p>
       <w:pPr>
@@ -61,21 +61,7 @@
         <w:rPr>
           <w:lang w:val="en-GB"/>
         </w:rPr>
-        <w:t xml:space="preserve">App Inventor 2 is an online web platform to create Android Apps using </w:t>
-      </w:r>
-      <w:proofErr w:type="gramStart"/>
-      <w:r>
-        <w:rPr>
-          <w:lang w:val="en-GB"/>
-        </w:rPr>
-        <w:t>block programming</w:t>
-      </w:r>
-      <w:proofErr w:type="gramEnd"/>
-      <w:r>
-        <w:rPr>
-          <w:lang w:val="en-GB"/>
-        </w:rPr>
-        <w:t xml:space="preserve"> tools. It is based on </w:t>
+        <w:t xml:space="preserve">App Inventor 2 is an online web platform to create Android Apps using block programming tools. It is based on </w:t>
       </w:r>
       <w:proofErr w:type="spellStart"/>
       <w:r>
@@ -226,35 +212,7 @@
         <w:rPr>
           <w:lang w:val="en-GB"/>
         </w:rPr>
-        <w:t xml:space="preserve">” file, a binary file </w:t>
-      </w:r>
-      <w:proofErr w:type="gramStart"/>
-      <w:r>
-        <w:rPr>
-          <w:lang w:val="en-GB"/>
-        </w:rPr>
-        <w:t>as a result</w:t>
-      </w:r>
-      <w:proofErr w:type="gramEnd"/>
-      <w:r>
-        <w:rPr>
-          <w:lang w:val="en-GB"/>
-        </w:rPr>
-        <w:t xml:space="preserve"> of compiling an extension for App Inventor 2. You just simply need to click on the “Import extension” link within the “Extension” category in the Designer View and search for the file in your computer. Once you click “Import”, you all new components included in the extension </w:t>
-      </w:r>
-      <w:proofErr w:type="gramStart"/>
-      <w:r>
-        <w:rPr>
-          <w:lang w:val="en-GB"/>
-        </w:rPr>
-        <w:t>will be added</w:t>
-      </w:r>
-      <w:proofErr w:type="gramEnd"/>
-      <w:r>
-        <w:rPr>
-          <w:lang w:val="en-GB"/>
-        </w:rPr>
-        <w:t xml:space="preserve"> to your project.</w:t>
+        <w:t>” file, a binary file as a result of compiling an extension for App Inventor 2. You just simply need to click on the “Import extension” link within the “Extension” category in the Designer View and search for the file in your computer. Once you click “Import”, you all new components included in the extension will be added to your project.</w:t>
       </w:r>
     </w:p>
     <w:p>
@@ -289,35 +247,7 @@
         <w:rPr>
           <w:lang w:val="en-GB"/>
         </w:rPr>
-        <w:t xml:space="preserve">These steps </w:t>
-      </w:r>
-      <w:proofErr w:type="gramStart"/>
-      <w:r>
-        <w:rPr>
-          <w:lang w:val="en-GB"/>
-        </w:rPr>
-        <w:t>are needed</w:t>
-      </w:r>
-      <w:proofErr w:type="gramEnd"/>
-      <w:r>
-        <w:rPr>
-          <w:lang w:val="en-GB"/>
-        </w:rPr>
-        <w:t xml:space="preserve"> in order to compile the extension. It </w:t>
-      </w:r>
-      <w:proofErr w:type="gramStart"/>
-      <w:r>
-        <w:rPr>
-          <w:lang w:val="en-GB"/>
-        </w:rPr>
-        <w:t>is documented</w:t>
-      </w:r>
-      <w:proofErr w:type="gramEnd"/>
-      <w:r>
-        <w:rPr>
-          <w:lang w:val="en-GB"/>
-        </w:rPr>
-        <w:t xml:space="preserve"> here:</w:t>
+        <w:t>These steps are needed in order to compile the extension. It is documented here:</w:t>
       </w:r>
     </w:p>
     <w:p>
@@ -380,19 +310,11 @@
           <w:lang w:val="en-GB"/>
         </w:rPr>
       </w:pPr>
-      <w:proofErr w:type="gramStart"/>
-      <w:r>
-        <w:rPr>
-          <w:lang w:val="en-GB"/>
-        </w:rPr>
-        <w:t>git</w:t>
-      </w:r>
-      <w:proofErr w:type="gramEnd"/>
-      <w:r>
-        <w:rPr>
-          <w:lang w:val="en-GB"/>
-        </w:rPr>
-        <w:t xml:space="preserve"> clone </w:t>
+      <w:r>
+        <w:rPr>
+          <w:lang w:val="en-GB"/>
+        </w:rPr>
+        <w:t xml:space="preserve">git clone </w:t>
       </w:r>
       <w:hyperlink r:id="rId8" w:history="1">
         <w:r>
@@ -469,6 +391,20 @@
         <w:rPr>
           <w:lang w:val="en-GB"/>
         </w:rPr>
+        <w:t>You will also need to install Git.</w:t>
+      </w:r>
+    </w:p>
+    <w:p>
+      <w:pPr>
+        <w:ind w:left="708"/>
+        <w:rPr>
+          <w:lang w:val="en-GB"/>
+        </w:rPr>
+      </w:pPr>
+      <w:r>
+        <w:rPr>
+          <w:lang w:val="en-GB"/>
+        </w:rPr>
         <w:t>For instance, you can use:</w:t>
       </w:r>
     </w:p>
@@ -525,6 +461,37 @@
           <w:lang w:val="en-GB"/>
         </w:rPr>
       </w:pPr>
+      <w:hyperlink r:id="rId11" w:history="1">
+        <w:r>
+          <w:rPr>
+            <w:rStyle w:val="Hipervnculo"/>
+            <w:lang w:val="en-GB"/>
+          </w:rPr>
+          <w:t>https://git-scm.com/book/en/v2/Getting-Started-Installing-Git</w:t>
+        </w:r>
+      </w:hyperlink>
+      <w:r>
+        <w:rPr>
+          <w:lang w:val="en-GB"/>
+        </w:rPr>
+        <w:t xml:space="preserve"> </w:t>
+      </w:r>
+    </w:p>
+    <w:p>
+      <w:pPr>
+        <w:ind w:left="708"/>
+        <w:rPr>
+          <w:lang w:val="en-GB"/>
+        </w:rPr>
+      </w:pPr>
+    </w:p>
+    <w:p>
+      <w:pPr>
+        <w:ind w:left="708"/>
+        <w:rPr>
+          <w:lang w:val="en-GB"/>
+        </w:rPr>
+      </w:pPr>
       <w:r>
         <w:rPr>
           <w:lang w:val="en-GB"/>
@@ -543,7 +510,21 @@
         <w:rPr>
           <w:lang w:val="en-GB"/>
         </w:rPr>
-        <w:t xml:space="preserve">_JAVA_OPTIONS </w:t>
+        <w:t>_JAVA_OPTIONS set it to -Xmx1024m</w:t>
+      </w:r>
+    </w:p>
+    <w:p>
+      <w:pPr>
+        <w:ind w:left="708"/>
+        <w:rPr>
+          <w:lang w:val="en-GB"/>
+        </w:rPr>
+      </w:pPr>
+      <w:r>
+        <w:rPr>
+          <w:lang w:val="en-GB"/>
+        </w:rPr>
+        <w:t xml:space="preserve">ANT_HOME </w:t>
       </w:r>
       <w:r>
         <w:rPr>
@@ -555,7 +536,7 @@
         <w:rPr>
           <w:lang w:val="en-GB"/>
         </w:rPr>
-        <w:t xml:space="preserve"> -Xmx1024m</w:t>
+        <w:t xml:space="preserve"> “apache-ant-xxx-bin” folder.</w:t>
       </w:r>
     </w:p>
     <w:p>
@@ -569,43 +550,56 @@
         <w:rPr>
           <w:lang w:val="en-GB"/>
         </w:rPr>
-        <w:t xml:space="preserve">ANT_HOME </w:t>
-      </w:r>
-      <w:r>
-        <w:rPr>
-          <w:lang w:val="en-GB"/>
-        </w:rPr>
-        <w:t>set it to</w:t>
-      </w:r>
-      <w:r>
-        <w:rPr>
-          <w:lang w:val="en-GB"/>
-        </w:rPr>
+        <w:t>ANT_OPTS set it to -Xmx256M</w:t>
+      </w:r>
+    </w:p>
+    <w:p>
+      <w:pPr>
+        <w:ind w:left="708"/>
+      </w:pPr>
+      <w:r>
+        <w:t xml:space="preserve">JAVA_HOME </w:t>
+      </w:r>
+      <w:r>
+        <w:t xml:space="preserve">set </w:t>
+      </w:r>
+      <w:proofErr w:type="spellStart"/>
+      <w:r>
+        <w:t>it</w:t>
+      </w:r>
+      <w:proofErr w:type="spellEnd"/>
+      <w:r>
+        <w:t xml:space="preserve"> </w:t>
+      </w:r>
+      <w:proofErr w:type="spellStart"/>
+      <w:r>
+        <w:t>to</w:t>
+      </w:r>
+      <w:proofErr w:type="spellEnd"/>
+      <w:r>
         <w:t xml:space="preserve"> “</w:t>
       </w:r>
       <w:r>
-        <w:rPr>
-          <w:lang w:val="en-GB"/>
-        </w:rPr>
-        <w:t>apache-ant-</w:t>
-      </w:r>
-      <w:r>
-        <w:rPr>
-          <w:lang w:val="en-GB"/>
-        </w:rPr>
-        <w:t>xxx</w:t>
-      </w:r>
-      <w:r>
-        <w:rPr>
-          <w:lang w:val="en-GB"/>
-        </w:rPr>
-        <w:t>-bin</w:t>
-      </w:r>
-      <w:r>
-        <w:rPr>
-          <w:lang w:val="en-GB"/>
-        </w:rPr>
-        <w:t>” folder.</w:t>
+        <w:t>C:\</w:t>
+      </w:r>
+      <w:proofErr w:type="spellStart"/>
+      <w:r>
+        <w:t>Program</w:t>
+      </w:r>
+      <w:proofErr w:type="spellEnd"/>
+      <w:r>
+        <w:t xml:space="preserve"> Files\Java\</w:t>
+      </w:r>
+      <w:proofErr w:type="spellStart"/>
+      <w:r>
+        <w:t>jdk</w:t>
+      </w:r>
+      <w:r>
+        <w:t>xxxx</w:t>
+      </w:r>
+      <w:proofErr w:type="spellEnd"/>
+      <w:r>
+        <w:t xml:space="preserve">” </w:t>
       </w:r>
     </w:p>
     <w:p>
@@ -619,134 +613,55 @@
         <w:rPr>
           <w:lang w:val="en-GB"/>
         </w:rPr>
-        <w:t xml:space="preserve">ANT_OPTS </w:t>
-      </w:r>
-      <w:r>
-        <w:rPr>
-          <w:lang w:val="en-GB"/>
-        </w:rPr>
-        <w:t xml:space="preserve">set it to </w:t>
-      </w:r>
-      <w:r>
-        <w:rPr>
-          <w:lang w:val="en-GB"/>
-        </w:rPr>
-        <w:t>-Xmx256M</w:t>
+        <w:t>CLASSPATH add the values %ANT_HOME%\</w:t>
+      </w:r>
+      <w:proofErr w:type="gramStart"/>
+      <w:r>
+        <w:rPr>
+          <w:lang w:val="en-GB"/>
+        </w:rPr>
+        <w:t>lib;%</w:t>
+      </w:r>
+      <w:proofErr w:type="gramEnd"/>
+      <w:r>
+        <w:rPr>
+          <w:lang w:val="en-GB"/>
+        </w:rPr>
+        <w:t>JAVA_HOME%\lib</w:t>
       </w:r>
     </w:p>
     <w:p>
       <w:pPr>
         <w:ind w:left="708"/>
-      </w:pPr>
-      <w:r>
-        <w:t xml:space="preserve">JAVA_HOME </w:t>
-      </w:r>
-      <w:r>
-        <w:t xml:space="preserve">set </w:t>
-      </w:r>
-      <w:proofErr w:type="spellStart"/>
-      <w:r>
-        <w:t>it</w:t>
-      </w:r>
-      <w:proofErr w:type="spellEnd"/>
-      <w:r>
-        <w:t xml:space="preserve"> to “</w:t>
-      </w:r>
-      <w:r>
-        <w:t>C:\</w:t>
-      </w:r>
-      <w:proofErr w:type="spellStart"/>
-      <w:r>
-        <w:t>Program</w:t>
-      </w:r>
-      <w:proofErr w:type="spellEnd"/>
-      <w:r>
-        <w:t xml:space="preserve"> Files\Java\</w:t>
-      </w:r>
-      <w:proofErr w:type="spellStart"/>
-      <w:r>
-        <w:t>jdk</w:t>
-      </w:r>
-      <w:r>
-        <w:t>xxxx</w:t>
-      </w:r>
-      <w:proofErr w:type="spellEnd"/>
-      <w:r>
-        <w:t xml:space="preserve">” </w:t>
-      </w:r>
-    </w:p>
-    <w:p>
-      <w:pPr>
-        <w:ind w:left="708"/>
-        <w:rPr>
-          <w:lang w:val="en-GB"/>
-        </w:rPr>
-      </w:pPr>
-      <w:r>
-        <w:rPr>
-          <w:lang w:val="en-GB"/>
-        </w:rPr>
-        <w:t xml:space="preserve">CLASSPATH </w:t>
-      </w:r>
-      <w:r>
-        <w:rPr>
-          <w:lang w:val="en-GB"/>
-        </w:rPr>
-        <w:t xml:space="preserve">add the values </w:t>
-      </w:r>
-      <w:r>
-        <w:rPr>
-          <w:lang w:val="en-GB"/>
-        </w:rPr>
-        <w:t>%ANT_HOME%\lib</w:t>
+        <w:rPr>
+          <w:lang w:val="en-GB"/>
+        </w:rPr>
+      </w:pPr>
+      <w:r>
+        <w:rPr>
+          <w:lang w:val="en-GB"/>
+        </w:rPr>
+        <w:t xml:space="preserve">PATH </w:t>
+      </w:r>
+      <w:r>
+        <w:rPr>
+          <w:lang w:val="en-GB"/>
+        </w:rPr>
+        <w:t>add</w:t>
+      </w:r>
+      <w:r>
+        <w:rPr>
+          <w:lang w:val="en-GB"/>
+        </w:rPr>
+        <w:t xml:space="preserve"> </w:t>
       </w:r>
       <w:proofErr w:type="gramStart"/>
       <w:r>
         <w:rPr>
           <w:lang w:val="en-GB"/>
         </w:rPr>
-        <w:t>;%</w:t>
-      </w:r>
-      <w:proofErr w:type="gramEnd"/>
-      <w:r>
-        <w:rPr>
-          <w:lang w:val="en-GB"/>
-        </w:rPr>
-        <w:t>JAVA_HOME%\lib</w:t>
-      </w:r>
-    </w:p>
-    <w:p>
-      <w:pPr>
-        <w:ind w:left="708"/>
-        <w:rPr>
-          <w:lang w:val="en-GB"/>
-        </w:rPr>
-      </w:pPr>
-      <w:r>
-        <w:rPr>
-          <w:lang w:val="en-GB"/>
-        </w:rPr>
-        <w:t xml:space="preserve">PATH </w:t>
-      </w:r>
-      <w:r>
-        <w:rPr>
-          <w:lang w:val="en-GB"/>
-        </w:rPr>
-        <w:t>add</w:t>
-      </w:r>
-      <w:r>
-        <w:rPr>
-          <w:lang w:val="en-GB"/>
-        </w:rPr>
-        <w:t xml:space="preserve"> </w:t>
-      </w:r>
-      <w:r>
-        <w:rPr>
-          <w:lang w:val="en-GB"/>
-        </w:rPr>
         <w:t>“</w:t>
       </w:r>
-      <w:proofErr w:type="gramStart"/>
       <w:r>
         <w:rPr>
           <w:lang w:val="en-GB"/>
@@ -792,7 +707,7 @@
           <w:lang w:val="en-GB"/>
         </w:rPr>
       </w:pPr>
-      <w:hyperlink r:id="rId11" w:history="1">
+      <w:hyperlink r:id="rId12" w:history="1">
         <w:r>
           <w:rPr>
             <w:rStyle w:val="Hipervnculo"/>
@@ -841,28 +756,14 @@
         <w:rPr>
           <w:lang w:val="en-GB"/>
         </w:rPr>
-        <w:t xml:space="preserve">” </w:t>
-      </w:r>
-      <w:proofErr w:type="gramStart"/>
-      <w:r>
-        <w:rPr>
-          <w:lang w:val="en-GB"/>
-        </w:rPr>
-        <w:t>folder</w:t>
-      </w:r>
-      <w:proofErr w:type="gramEnd"/>
-      <w:r>
-        <w:rPr>
-          <w:lang w:val="en-GB"/>
-        </w:rPr>
-        <w:t xml:space="preserve"> you will find the code of the extension. You need to copy the contents of the “</w:t>
-      </w:r>
-      <w:proofErr w:type="spellStart"/>
-      <w:r>
-        <w:rPr>
-          <w:lang w:val="en-GB"/>
-        </w:rPr>
-        <w:t>es</w:t>
+        <w:t>” folder you will find the code of the extension. You need to copy the contents of the “es/</w:t>
+      </w:r>
+      <w:proofErr w:type="spellStart"/>
+      <w:r>
+        <w:rPr>
+          <w:lang w:val="en-GB"/>
+        </w:rPr>
+        <w:t>roboticafacil</w:t>
       </w:r>
       <w:proofErr w:type="spellEnd"/>
       <w:r>
@@ -876,14 +777,14 @@
         <w:rPr>
           <w:lang w:val="en-GB"/>
         </w:rPr>
-        <w:t>roboticafacil</w:t>
-      </w:r>
-      <w:proofErr w:type="spellEnd"/>
-      <w:r>
-        <w:rPr>
-          <w:lang w:val="en-GB"/>
-        </w:rPr>
-        <w:t>/Facilino/runtime” code inside the “appinventor2/components/</w:t>
+        <w:t>Facilino</w:t>
+      </w:r>
+      <w:proofErr w:type="spellEnd"/>
+      <w:r>
+        <w:rPr>
+          <w:lang w:val="en-GB"/>
+        </w:rPr>
+        <w:t>/runtime” code inside the “appinventor2/components/</w:t>
       </w:r>
       <w:proofErr w:type="spellStart"/>
       <w:r>
@@ -899,14 +800,6 @@
         </w:rPr>
         <w:t>” folder of App Inventor 2.</w:t>
       </w:r>
-    </w:p>
-    <w:p>
-      <w:pPr>
-        <w:pStyle w:val="Prrafodelista"/>
-        <w:rPr>
-          <w:lang w:val="en-GB"/>
-        </w:rPr>
-      </w:pPr>
     </w:p>
     <w:p>
       <w:pPr>
@@ -923,6 +816,54 @@
         <w:rPr>
           <w:lang w:val="en-GB"/>
         </w:rPr>
+        <w:t>Run the command:</w:t>
+      </w:r>
+    </w:p>
+    <w:p>
+      <w:pPr>
+        <w:pStyle w:val="Prrafodelista"/>
+        <w:rPr>
+          <w:lang w:val="en-GB"/>
+        </w:rPr>
+      </w:pPr>
+      <w:r>
+        <w:rPr>
+          <w:lang w:val="en-GB"/>
+        </w:rPr>
+        <w:t>git submodule update --</w:t>
+      </w:r>
+      <w:proofErr w:type="spellStart"/>
+      <w:r>
+        <w:rPr>
+          <w:lang w:val="en-GB"/>
+        </w:rPr>
+        <w:t>init</w:t>
+      </w:r>
+      <w:proofErr w:type="spellEnd"/>
+    </w:p>
+    <w:p>
+      <w:pPr>
+        <w:pStyle w:val="Prrafodelista"/>
+        <w:rPr>
+          <w:lang w:val="en-GB"/>
+        </w:rPr>
+      </w:pPr>
+    </w:p>
+    <w:p>
+      <w:pPr>
+        <w:pStyle w:val="Prrafodelista"/>
+        <w:numPr>
+          <w:ilvl w:val="0"/>
+          <w:numId w:val="1"/>
+        </w:numPr>
+        <w:rPr>
+          <w:lang w:val="en-GB"/>
+        </w:rPr>
+      </w:pPr>
+      <w:r>
+        <w:rPr>
+          <w:lang w:val="en-GB"/>
+        </w:rPr>
         <w:t>Build App Inventor 2:</w:t>
       </w:r>
     </w:p>
@@ -933,20 +874,48 @@
           <w:lang w:val="en-GB"/>
         </w:rPr>
       </w:pPr>
-      <w:proofErr w:type="gramStart"/>
+      <w:r>
+        <w:rPr>
+          <w:lang w:val="en-GB"/>
+        </w:rPr>
+        <w:t>ant clean</w:t>
+      </w:r>
+    </w:p>
+    <w:p>
+      <w:pPr>
+        <w:ind w:left="720"/>
+        <w:rPr>
+          <w:lang w:val="en-GB"/>
+        </w:rPr>
+      </w:pPr>
+      <w:r>
+        <w:rPr>
+          <w:lang w:val="en-GB"/>
+        </w:rPr>
+        <w:t xml:space="preserve">ant </w:t>
+      </w:r>
+      <w:proofErr w:type="spellStart"/>
+      <w:r>
+        <w:rPr>
+          <w:lang w:val="en-GB"/>
+        </w:rPr>
+        <w:t>MakeAuthKey</w:t>
+      </w:r>
+      <w:proofErr w:type="spellEnd"/>
+    </w:p>
+    <w:p>
+      <w:pPr>
+        <w:ind w:left="720"/>
+        <w:rPr>
+          <w:lang w:val="en-GB"/>
+        </w:rPr>
+      </w:pPr>
       <w:r>
         <w:rPr>
           <w:lang w:val="en-GB"/>
         </w:rPr>
         <w:t>ant</w:t>
       </w:r>
-      <w:proofErr w:type="gramEnd"/>
-      <w:r>
-        <w:rPr>
-          <w:lang w:val="en-GB"/>
-        </w:rPr>
-        <w:t xml:space="preserve"> clean</w:t>
-      </w:r>
     </w:p>
     <w:p>
       <w:pPr>
@@ -955,495 +924,325 @@
           <w:lang w:val="en-GB"/>
         </w:rPr>
       </w:pPr>
-      <w:proofErr w:type="gramStart"/>
-      <w:r>
-        <w:rPr>
-          <w:lang w:val="en-GB"/>
-        </w:rPr>
-        <w:t>ant</w:t>
-      </w:r>
-      <w:proofErr w:type="gramEnd"/>
+      <w:r>
+        <w:rPr>
+          <w:lang w:val="en-GB"/>
+        </w:rPr>
+        <w:t>ant extensions</w:t>
+      </w:r>
+    </w:p>
+    <w:p>
+      <w:pPr>
+        <w:ind w:left="720"/>
+        <w:rPr>
+          <w:i/>
+          <w:lang w:val="en-GB"/>
+        </w:rPr>
+      </w:pPr>
+      <w:r>
+        <w:rPr>
+          <w:i/>
+          <w:lang w:val="en-GB"/>
+        </w:rPr>
+        <w:t>Building should take several minutes and end with the message BUILD SUCCESSFUL.  If something goes wrong, it’s most likely a problem with ant or Java or the App Inventor source</w:t>
+      </w:r>
+      <w:r>
+        <w:rPr>
+          <w:i/>
+          <w:lang w:val="en-GB"/>
+        </w:rPr>
+        <w:t>.</w:t>
+      </w:r>
+    </w:p>
+    <w:p>
+      <w:pPr>
+        <w:ind w:left="720"/>
+        <w:rPr>
+          <w:i/>
+          <w:lang w:val="en-GB"/>
+        </w:rPr>
+      </w:pPr>
+      <w:r>
+        <w:rPr>
+          <w:i/>
+          <w:lang w:val="en-GB"/>
+        </w:rPr>
+        <w:t>As a result of a successful build you should have a file in:</w:t>
+      </w:r>
+    </w:p>
+    <w:p>
+      <w:pPr>
+        <w:ind w:left="720"/>
+        <w:rPr>
+          <w:i/>
+          <w:lang w:val="en-GB"/>
+        </w:rPr>
+      </w:pPr>
+      <w:r>
+        <w:rPr>
+          <w:i/>
+          <w:lang w:val="en-GB"/>
+        </w:rPr>
+        <w:t>components\build\extensions\es.roboticafacil.facilino.runtime.aix</w:t>
+      </w:r>
+    </w:p>
+    <w:p>
+      <w:pPr>
+        <w:pStyle w:val="Ttulo2"/>
+        <w:rPr>
+          <w:lang w:val="en-GB"/>
+        </w:rPr>
+      </w:pPr>
+      <w:r>
+        <w:rPr>
+          <w:lang w:val="en-GB"/>
+        </w:rPr>
+        <w:t>Facilino App Inventor 2 Extension</w:t>
+      </w:r>
+    </w:p>
+    <w:p>
+      <w:pPr>
+        <w:rPr>
+          <w:lang w:val="en-GB"/>
+        </w:rPr>
+      </w:pPr>
+      <w:r>
+        <w:rPr>
+          <w:lang w:val="en-GB"/>
+        </w:rPr>
+        <w:t>Extension components are created by programming in Java.</w:t>
+      </w:r>
+      <w:bookmarkStart w:id="0" w:name="_GoBack"/>
+      <w:bookmarkEnd w:id="0"/>
+      <w:r>
+        <w:rPr>
+          <w:lang w:val="en-GB"/>
+        </w:rPr>
+        <w:t xml:space="preserve"> The Java code can be original code that you write, and it can also include Java libraries (jar files) from other sources.</w:t>
+      </w:r>
+      <w:r>
+        <w:rPr>
+          <w:lang w:val="en-GB"/>
+        </w:rPr>
+        <w:t xml:space="preserve"> Here, we describe the structure of Facilino App Inventor 2 extension code.</w:t>
+      </w:r>
+    </w:p>
+    <w:p>
+      <w:pPr>
+        <w:rPr>
+          <w:lang w:val="en-GB"/>
+        </w:rPr>
+      </w:pPr>
+      <w:r>
+        <w:rPr>
+          <w:lang w:val="en-GB"/>
+        </w:rPr>
+        <w:t xml:space="preserve">Facilino extension is based on a </w:t>
+      </w:r>
+      <w:proofErr w:type="spellStart"/>
+      <w:r>
+        <w:rPr>
+          <w:lang w:val="en-GB"/>
+        </w:rPr>
+        <w:t>BluetoothClient</w:t>
+      </w:r>
+      <w:proofErr w:type="spellEnd"/>
+      <w:r>
+        <w:rPr>
+          <w:lang w:val="en-GB"/>
+        </w:rPr>
+        <w:t xml:space="preserve"> component, but it will be extended to TCP UDP connections in the future too. The important files are:</w:t>
+      </w:r>
+    </w:p>
+    <w:p>
+      <w:pPr>
+        <w:pStyle w:val="Ttulo3"/>
+        <w:rPr>
+          <w:lang w:val="en-GB"/>
+        </w:rPr>
+      </w:pPr>
+      <w:proofErr w:type="spellStart"/>
+      <w:r>
+        <w:rPr>
+          <w:rStyle w:val="Ttulo3Car"/>
+        </w:rPr>
+        <w:lastRenderedPageBreak/>
+        <w:t>FacilinoBase</w:t>
+      </w:r>
+      <w:proofErr w:type="spellEnd"/>
+      <w:r>
+        <w:rPr>
+          <w:lang w:val="en-GB"/>
+        </w:rPr>
+        <w:t>.java</w:t>
+      </w:r>
+    </w:p>
+    <w:p>
+      <w:pPr>
+        <w:rPr>
+          <w:lang w:val="en-GB"/>
+        </w:rPr>
+      </w:pPr>
+      <w:r>
+        <w:rPr>
+          <w:lang w:val="en-GB"/>
+        </w:rPr>
+        <w:t xml:space="preserve">Here we define all constants for building telegrams. These number MUST be the same in your Arduino code when you decode them. Please, take a look to them and if you need to add new telegrams, define a proper command for your sensor/actuator. It also handles the list of sensors and actuators that have been attached to the Facilino Component. Whenever a new telegram is received, this class decode the basic telegram structure and passes the data to the corresponding component (the </w:t>
+      </w:r>
+      <w:proofErr w:type="spellStart"/>
+      <w:r>
+        <w:rPr>
+          <w:lang w:val="en-GB"/>
+        </w:rPr>
+        <w:t>FacilinoBase</w:t>
+      </w:r>
+      <w:proofErr w:type="spellEnd"/>
+      <w:r>
+        <w:rPr>
+          <w:lang w:val="en-GB"/>
+        </w:rPr>
+        <w:t xml:space="preserve"> class does not know what to do with the data, it only knows about the telegram structure). It also has an abstract method “</w:t>
+      </w:r>
+      <w:proofErr w:type="spellStart"/>
+      <w:r>
+        <w:rPr>
+          <w:lang w:val="en-GB"/>
+        </w:rPr>
+        <w:t>SendBytes</w:t>
+      </w:r>
+      <w:proofErr w:type="spellEnd"/>
+      <w:r>
+        <w:rPr>
+          <w:lang w:val="en-GB"/>
+        </w:rPr>
+        <w:t>”, which must be implemented by each of the individual components (sensors or actuators) to request something.</w:t>
+      </w:r>
+    </w:p>
+    <w:p>
+      <w:pPr>
+        <w:pStyle w:val="Ttulo3"/>
+        <w:rPr>
+          <w:lang w:val="en-GB"/>
+        </w:rPr>
+      </w:pPr>
+      <w:r>
+        <w:rPr>
+          <w:lang w:val="en-GB"/>
+        </w:rPr>
+        <w:t>FacilinoBluetooth</w:t>
+      </w:r>
+      <w:r>
+        <w:rPr>
+          <w:lang w:val="en-GB"/>
+        </w:rPr>
+        <w:t>.java</w:t>
+      </w:r>
+    </w:p>
+    <w:p>
+      <w:pPr>
+        <w:rPr>
+          <w:lang w:val="en-GB"/>
+        </w:rPr>
+      </w:pPr>
+      <w:r>
+        <w:rPr>
+          <w:lang w:val="en-GB"/>
+        </w:rPr>
+        <w:t>This class inherits from “</w:t>
+      </w:r>
+      <w:proofErr w:type="spellStart"/>
+      <w:r>
+        <w:rPr>
+          <w:lang w:val="en-GB"/>
+        </w:rPr>
+        <w:t>FacilinoBase</w:t>
+      </w:r>
+      <w:proofErr w:type="spellEnd"/>
+      <w:r>
+        <w:rPr>
+          <w:lang w:val="en-GB"/>
+        </w:rPr>
+        <w:t xml:space="preserve">” class to implement the Bluetooth functionalities. It needs an instance of an App Inventor 2 </w:t>
+      </w:r>
+      <w:proofErr w:type="spellStart"/>
+      <w:r>
+        <w:rPr>
+          <w:lang w:val="en-GB"/>
+        </w:rPr>
+        <w:t>bluetooth</w:t>
+      </w:r>
+      <w:proofErr w:type="spellEnd"/>
+      <w:r>
+        <w:rPr>
+          <w:lang w:val="en-GB"/>
+        </w:rPr>
+        <w:t xml:space="preserve"> client. This is accessible to the final user as a property to set and this is indeed the component that you must add to your project you handle a Bluetooth connection.</w:t>
+      </w:r>
+    </w:p>
+    <w:p>
+      <w:pPr>
+        <w:pStyle w:val="Ttulo3"/>
+        <w:rPr>
+          <w:lang w:val="en-GB"/>
+        </w:rPr>
+      </w:pPr>
+      <w:r>
+        <w:rPr>
+          <w:lang w:val="en-GB"/>
+        </w:rPr>
+        <w:t>FacilinoSensorBase.java</w:t>
+      </w:r>
+    </w:p>
+    <w:p>
+      <w:pPr>
+        <w:rPr>
+          <w:lang w:val="en-GB"/>
+        </w:rPr>
+      </w:pPr>
+      <w:r>
+        <w:rPr>
+          <w:lang w:val="en-GB"/>
+        </w:rPr>
+        <w:t>Each sensor component must inherit from this class. It includes methods for attaching and detaching the sensor.</w:t>
+      </w:r>
+    </w:p>
+    <w:p>
+      <w:pPr>
+        <w:pStyle w:val="Ttulo3"/>
+        <w:rPr>
+          <w:lang w:val="en-GB"/>
+        </w:rPr>
+      </w:pPr>
+      <w:r>
+        <w:rPr>
+          <w:lang w:val="en-GB"/>
+        </w:rPr>
+        <w:t>FacilinoActuatorBase.java</w:t>
+      </w:r>
+    </w:p>
+    <w:p>
+      <w:pPr>
+        <w:rPr>
+          <w:lang w:val="en-GB"/>
+        </w:rPr>
+      </w:pPr>
+      <w:r>
+        <w:rPr>
+          <w:lang w:val="en-GB"/>
+        </w:rPr>
+        <w:t>Each actuator component must inherit from this class.</w:t>
+      </w:r>
       <w:r>
         <w:rPr>
           <w:lang w:val="en-GB"/>
         </w:rPr>
         <w:t xml:space="preserve"> </w:t>
       </w:r>
-      <w:proofErr w:type="spellStart"/>
-      <w:r>
-        <w:rPr>
-          <w:lang w:val="en-GB"/>
-        </w:rPr>
-        <w:t>MakeAuthKey</w:t>
-      </w:r>
-      <w:proofErr w:type="spellEnd"/>
-    </w:p>
-    <w:p>
-      <w:pPr>
-        <w:ind w:left="720"/>
-        <w:rPr>
-          <w:lang w:val="en-GB"/>
-        </w:rPr>
-      </w:pPr>
-      <w:proofErr w:type="gramStart"/>
-      <w:r>
-        <w:rPr>
-          <w:lang w:val="en-GB"/>
-        </w:rPr>
-        <w:t>ant</w:t>
-      </w:r>
-      <w:proofErr w:type="gramEnd"/>
-    </w:p>
-    <w:p>
-      <w:pPr>
-        <w:ind w:left="720"/>
-        <w:rPr>
-          <w:lang w:val="en-GB"/>
-        </w:rPr>
-      </w:pPr>
-      <w:proofErr w:type="gramStart"/>
-      <w:r>
-        <w:rPr>
-          <w:lang w:val="en-GB"/>
-        </w:rPr>
-        <w:t>ant</w:t>
-      </w:r>
-      <w:proofErr w:type="gramEnd"/>
-      <w:r>
-        <w:rPr>
-          <w:lang w:val="en-GB"/>
-        </w:rPr>
-        <w:t xml:space="preserve"> extensions</w:t>
-      </w:r>
-    </w:p>
-    <w:p>
-      <w:pPr>
-        <w:ind w:left="720"/>
-        <w:rPr>
-          <w:i/>
-          <w:lang w:val="en-GB"/>
-        </w:rPr>
-      </w:pPr>
-      <w:r>
-        <w:rPr>
-          <w:i/>
-          <w:lang w:val="en-GB"/>
-        </w:rPr>
-        <w:t xml:space="preserve">Building should take several minutes and end with the message BUILD SUCCESSFUL.  If something goes wrong, </w:t>
-      </w:r>
-      <w:proofErr w:type="gramStart"/>
-      <w:r>
-        <w:rPr>
-          <w:i/>
-          <w:lang w:val="en-GB"/>
-        </w:rPr>
-        <w:t>it’s</w:t>
-      </w:r>
-      <w:proofErr w:type="gramEnd"/>
-      <w:r>
-        <w:rPr>
-          <w:i/>
-          <w:lang w:val="en-GB"/>
-        </w:rPr>
-        <w:t xml:space="preserve"> most likely a problem with ant or Java or the App Inventor source</w:t>
-      </w:r>
-      <w:r>
-        <w:rPr>
-          <w:i/>
-          <w:lang w:val="en-GB"/>
-        </w:rPr>
-        <w:t>.</w:t>
-      </w:r>
-    </w:p>
-    <w:p>
-      <w:pPr>
-        <w:pStyle w:val="Ttulo2"/>
-        <w:rPr>
-          <w:lang w:val="en-GB"/>
-        </w:rPr>
-      </w:pPr>
-      <w:r>
-        <w:rPr>
-          <w:lang w:val="en-GB"/>
-        </w:rPr>
-        <w:t>Facilino App Inventor 2 Extension</w:t>
-      </w:r>
-    </w:p>
-    <w:p>
-      <w:pPr>
-        <w:rPr>
-          <w:lang w:val="en-GB"/>
-        </w:rPr>
-      </w:pPr>
-      <w:r>
-        <w:rPr>
-          <w:lang w:val="en-GB"/>
-        </w:rPr>
-        <w:t xml:space="preserve">Extension components </w:t>
-      </w:r>
-      <w:proofErr w:type="gramStart"/>
-      <w:r>
-        <w:rPr>
-          <w:lang w:val="en-GB"/>
-        </w:rPr>
-        <w:t>are created</w:t>
-      </w:r>
-      <w:proofErr w:type="gramEnd"/>
-      <w:r>
-        <w:rPr>
-          <w:lang w:val="en-GB"/>
-        </w:rPr>
-        <w:t xml:space="preserve"> by programming in Java.   The Java code can be original code that you write, and it </w:t>
-      </w:r>
-      <w:proofErr w:type="gramStart"/>
-      <w:r>
-        <w:rPr>
-          <w:lang w:val="en-GB"/>
-        </w:rPr>
-        <w:t>can also</w:t>
-      </w:r>
-      <w:proofErr w:type="gramEnd"/>
-      <w:r>
-        <w:rPr>
-          <w:lang w:val="en-GB"/>
-        </w:rPr>
-        <w:t xml:space="preserve"> include Java libraries (jar files) from other sources.</w:t>
-      </w:r>
-      <w:r>
-        <w:rPr>
-          <w:lang w:val="en-GB"/>
-        </w:rPr>
-        <w:t xml:space="preserve"> Here, we describe the structure of Facilino App Inventor 2 extension code.</w:t>
-      </w:r>
-    </w:p>
-    <w:p>
-      <w:pPr>
-        <w:rPr>
-          <w:lang w:val="en-GB"/>
-        </w:rPr>
-      </w:pPr>
-      <w:r>
-        <w:rPr>
-          <w:lang w:val="en-GB"/>
-        </w:rPr>
-        <w:t xml:space="preserve">Facilino extension </w:t>
-      </w:r>
-      <w:proofErr w:type="gramStart"/>
-      <w:r>
-        <w:rPr>
-          <w:lang w:val="en-GB"/>
-        </w:rPr>
-        <w:t>is based</w:t>
-      </w:r>
-      <w:proofErr w:type="gramEnd"/>
-      <w:r>
-        <w:rPr>
-          <w:lang w:val="en-GB"/>
-        </w:rPr>
-        <w:t xml:space="preserve"> on a </w:t>
-      </w:r>
-      <w:proofErr w:type="spellStart"/>
-      <w:r>
-        <w:rPr>
-          <w:lang w:val="en-GB"/>
-        </w:rPr>
-        <w:t>BluetoothClient</w:t>
-      </w:r>
-      <w:proofErr w:type="spellEnd"/>
-      <w:r>
-        <w:rPr>
-          <w:lang w:val="en-GB"/>
-        </w:rPr>
-        <w:t xml:space="preserve"> component, but it will be extended to TCP UDP connections in the future too. The important files are:</w:t>
-      </w:r>
-    </w:p>
-    <w:p>
-      <w:pPr>
-        <w:pStyle w:val="Ttulo3"/>
-        <w:rPr>
-          <w:lang w:val="en-GB"/>
-        </w:rPr>
-      </w:pPr>
-      <w:proofErr w:type="spellStart"/>
-      <w:r>
-        <w:rPr>
-          <w:rStyle w:val="Ttulo3Car"/>
-        </w:rPr>
-        <w:t>FacilinoBase</w:t>
-      </w:r>
-      <w:proofErr w:type="spellEnd"/>
-      <w:r>
-        <w:rPr>
-          <w:lang w:val="en-GB"/>
-        </w:rPr>
-        <w:t>.java</w:t>
-      </w:r>
-    </w:p>
-    <w:p>
-      <w:pPr>
-        <w:rPr>
-          <w:lang w:val="en-GB"/>
-        </w:rPr>
-      </w:pPr>
-      <w:r>
-        <w:rPr>
-          <w:lang w:val="en-GB"/>
-        </w:rPr>
-        <w:t xml:space="preserve">Here we define all constants for building telegrams. </w:t>
-      </w:r>
-      <w:proofErr w:type="gramStart"/>
-      <w:r>
-        <w:rPr>
-          <w:lang w:val="en-GB"/>
-        </w:rPr>
-        <w:t>These number</w:t>
-      </w:r>
-      <w:proofErr w:type="gramEnd"/>
-      <w:r>
-        <w:rPr>
-          <w:lang w:val="en-GB"/>
-        </w:rPr>
-        <w:t xml:space="preserve"> MUST be the same in your Arduino code when you decode them. Please, </w:t>
-      </w:r>
-      <w:proofErr w:type="gramStart"/>
-      <w:r>
-        <w:rPr>
-          <w:lang w:val="en-GB"/>
-        </w:rPr>
-        <w:t>take a look</w:t>
-      </w:r>
-      <w:proofErr w:type="gramEnd"/>
-      <w:r>
-        <w:rPr>
-          <w:lang w:val="en-GB"/>
-        </w:rPr>
-        <w:t xml:space="preserve"> to them and if you need to add new telegrams, define a proper command for your sensor/actuator. It also handles the list of sensors and actuators that </w:t>
-      </w:r>
-      <w:proofErr w:type="gramStart"/>
-      <w:r>
-        <w:rPr>
-          <w:lang w:val="en-GB"/>
-        </w:rPr>
-        <w:t>have been attached</w:t>
-      </w:r>
-      <w:proofErr w:type="gramEnd"/>
-      <w:r>
-        <w:rPr>
-          <w:lang w:val="en-GB"/>
-        </w:rPr>
-        <w:t xml:space="preserve"> to the Facilino Component. Whenever a new telegram is received, this class decode the basic telegram structure and passes the data to the corresponding component (the </w:t>
-      </w:r>
-      <w:proofErr w:type="spellStart"/>
-      <w:r>
-        <w:rPr>
-          <w:lang w:val="en-GB"/>
-        </w:rPr>
-        <w:t>FacilinoBase</w:t>
-      </w:r>
-      <w:proofErr w:type="spellEnd"/>
-      <w:r>
-        <w:rPr>
-          <w:lang w:val="en-GB"/>
-        </w:rPr>
-        <w:t xml:space="preserve"> class does not know what to do with the data, it </w:t>
-      </w:r>
-      <w:r>
-        <w:rPr>
-          <w:lang w:val="en-GB"/>
-        </w:rPr>
-        <w:lastRenderedPageBreak/>
-        <w:t>only knows about the telegram structure). It also has an abstract method “</w:t>
-      </w:r>
-      <w:proofErr w:type="spellStart"/>
-      <w:r>
-        <w:rPr>
-          <w:lang w:val="en-GB"/>
-        </w:rPr>
-        <w:t>SendBytes</w:t>
-      </w:r>
-      <w:proofErr w:type="spellEnd"/>
-      <w:r>
-        <w:rPr>
-          <w:lang w:val="en-GB"/>
-        </w:rPr>
-        <w:t>”, which must be implemented by each of the individual components (sensors or actuators) to request something.</w:t>
-      </w:r>
-    </w:p>
-    <w:p>
-      <w:pPr>
-        <w:pStyle w:val="Ttulo3"/>
-        <w:rPr>
-          <w:lang w:val="en-GB"/>
-        </w:rPr>
-      </w:pPr>
-      <w:r>
-        <w:rPr>
-          <w:lang w:val="en-GB"/>
-        </w:rPr>
-        <w:t>FacilinoBluetooth</w:t>
-      </w:r>
-      <w:r>
-        <w:rPr>
-          <w:lang w:val="en-GB"/>
-        </w:rPr>
-        <w:t>.java</w:t>
-      </w:r>
-    </w:p>
-    <w:p>
-      <w:pPr>
-        <w:rPr>
-          <w:lang w:val="en-GB"/>
-        </w:rPr>
-      </w:pPr>
-      <w:r>
-        <w:rPr>
-          <w:lang w:val="en-GB"/>
-        </w:rPr>
-        <w:t>This class inherits from “</w:t>
-      </w:r>
-      <w:proofErr w:type="spellStart"/>
-      <w:r>
-        <w:rPr>
-          <w:lang w:val="en-GB"/>
-        </w:rPr>
-        <w:t>FacilinoBase</w:t>
-      </w:r>
-      <w:proofErr w:type="spellEnd"/>
-      <w:r>
-        <w:rPr>
-          <w:lang w:val="en-GB"/>
-        </w:rPr>
-        <w:t xml:space="preserve">” class to implement the Bluetooth functionalities. It needs an instance of an App Inventor 2 </w:t>
-      </w:r>
-      <w:proofErr w:type="spellStart"/>
-      <w:r>
-        <w:rPr>
-          <w:lang w:val="en-GB"/>
-        </w:rPr>
-        <w:t>bluetooth</w:t>
-      </w:r>
-      <w:proofErr w:type="spellEnd"/>
-      <w:r>
-        <w:rPr>
-          <w:lang w:val="en-GB"/>
-        </w:rPr>
-        <w:t xml:space="preserve"> client. This is accessible to the final </w:t>
-      </w:r>
-      <w:proofErr w:type="gramStart"/>
-      <w:r>
-        <w:rPr>
-          <w:lang w:val="en-GB"/>
-        </w:rPr>
-        <w:t>user</w:t>
-      </w:r>
-      <w:proofErr w:type="gramEnd"/>
-      <w:r>
-        <w:rPr>
-          <w:lang w:val="en-GB"/>
-        </w:rPr>
-        <w:t xml:space="preserve"> as a property to set and this is indeed the component that you must add to your project you handle a Bluetooth connection.</w:t>
-      </w:r>
-    </w:p>
-    <w:p>
-      <w:pPr>
-        <w:pStyle w:val="Ttulo3"/>
-        <w:rPr>
-          <w:lang w:val="en-GB"/>
-        </w:rPr>
-      </w:pPr>
-      <w:r>
-        <w:rPr>
-          <w:lang w:val="en-GB"/>
-        </w:rPr>
-        <w:t>FacilinoSensorBase.java</w:t>
-      </w:r>
-    </w:p>
-    <w:p>
-      <w:pPr>
-        <w:rPr>
-          <w:lang w:val="en-GB"/>
-        </w:rPr>
-      </w:pPr>
-      <w:r>
-        <w:rPr>
-          <w:lang w:val="en-GB"/>
-        </w:rPr>
-        <w:t>Each sensor component must inherit from this class. It includes methods for attaching and detaching the sensor.</w:t>
-      </w:r>
-    </w:p>
-    <w:p>
-      <w:pPr>
-        <w:pStyle w:val="Ttulo3"/>
-        <w:rPr>
-          <w:lang w:val="en-GB"/>
-        </w:rPr>
-      </w:pPr>
-      <w:r>
-        <w:rPr>
-          <w:lang w:val="en-GB"/>
-        </w:rPr>
-        <w:t>Facilino</w:t>
-      </w:r>
-      <w:r>
-        <w:rPr>
-          <w:lang w:val="en-GB"/>
-        </w:rPr>
-        <w:t>Actuator</w:t>
-      </w:r>
-      <w:r>
-        <w:rPr>
-          <w:lang w:val="en-GB"/>
-        </w:rPr>
-        <w:t>Base.java</w:t>
-      </w:r>
-    </w:p>
-    <w:p>
-      <w:pPr>
-        <w:rPr>
-          <w:lang w:val="en-GB"/>
-        </w:rPr>
-      </w:pPr>
-      <w:r>
-        <w:rPr>
-          <w:lang w:val="en-GB"/>
-        </w:rPr>
-        <w:t xml:space="preserve">Each </w:t>
-      </w:r>
-      <w:r>
-        <w:rPr>
-          <w:lang w:val="en-GB"/>
-        </w:rPr>
-        <w:t>actuator</w:t>
-      </w:r>
-      <w:r>
-        <w:rPr>
-          <w:lang w:val="en-GB"/>
-        </w:rPr>
-        <w:t xml:space="preserve"> component must inherit from this class.</w:t>
-      </w:r>
-      <w:r>
-        <w:rPr>
-          <w:lang w:val="en-GB"/>
-        </w:rPr>
-        <w:t xml:space="preserve"> </w:t>
-      </w:r>
-      <w:r>
-        <w:rPr>
-          <w:lang w:val="en-GB"/>
-        </w:rPr>
-        <w:t xml:space="preserve">It includes methods for attaching and detaching the </w:t>
-      </w:r>
-      <w:r>
-        <w:rPr>
-          <w:lang w:val="en-GB"/>
-        </w:rPr>
-        <w:t>actuator</w:t>
-      </w:r>
-      <w:r>
-        <w:rPr>
-          <w:lang w:val="en-GB"/>
-        </w:rPr>
-        <w:t>.</w:t>
+      <w:r>
+        <w:rPr>
+          <w:lang w:val="en-GB"/>
+        </w:rPr>
+        <w:t>It includes methods for attaching and detaching the actuator.</w:t>
       </w:r>
     </w:p>
     <w:p>
@@ -1533,21 +1332,7 @@
         <w:rPr>
           <w:lang w:val="en-GB"/>
         </w:rPr>
-        <w:t xml:space="preserve">” tag, modify your component description and the static URL with the </w:t>
-      </w:r>
-      <w:proofErr w:type="gramStart"/>
-      <w:r>
-        <w:rPr>
-          <w:lang w:val="en-GB"/>
-        </w:rPr>
-        <w:t>16x16 icon</w:t>
-      </w:r>
-      <w:proofErr w:type="gramEnd"/>
-      <w:r>
-        <w:rPr>
-          <w:lang w:val="en-GB"/>
-        </w:rPr>
-        <w:t xml:space="preserve"> file (if you want to be uploaded to </w:t>
+        <w:t xml:space="preserve">” tag, modify your component description and the static URL with the 16x16 icon file (if you want to be uploaded to </w:t>
       </w:r>
       <w:proofErr w:type="spellStart"/>
       <w:r>
@@ -1563,7 +1348,7 @@
         </w:rPr>
         <w:t xml:space="preserve"> server, please send an e-mail to </w:t>
       </w:r>
-      <w:hyperlink r:id="rId12" w:history="1">
+      <w:hyperlink r:id="rId13" w:history="1">
         <w:r>
           <w:rPr>
             <w:rStyle w:val="Hipervnculo"/>
@@ -1652,21 +1437,7 @@
         <w:rPr>
           <w:lang w:val="en-GB"/>
         </w:rPr>
-        <w:t xml:space="preserve"> class (this is useful to dispatch to the correct component once a telegram </w:t>
-      </w:r>
-      <w:proofErr w:type="gramStart"/>
-      <w:r>
-        <w:rPr>
-          <w:lang w:val="en-GB"/>
-        </w:rPr>
-        <w:t>is received</w:t>
-      </w:r>
-      <w:proofErr w:type="gramEnd"/>
-      <w:r>
-        <w:rPr>
-          <w:lang w:val="en-GB"/>
-        </w:rPr>
-        <w:t>).</w:t>
+        <w:t xml:space="preserve"> class (this is useful to dispatch to the correct component once a telegram is received).</w:t>
       </w:r>
     </w:p>
     <w:p>
@@ -1732,14 +1503,250 @@
           <w:lang w:val="en-GB"/>
         </w:rPr>
       </w:pPr>
+      <w:r>
+        <w:rPr>
+          <w:lang w:val="en-GB"/>
+        </w:rPr>
+        <w:t>@</w:t>
+      </w:r>
+      <w:proofErr w:type="spellStart"/>
       <w:proofErr w:type="gramStart"/>
       <w:r>
         <w:rPr>
           <w:lang w:val="en-GB"/>
         </w:rPr>
+        <w:t>SimpleProperty</w:t>
+      </w:r>
+      <w:proofErr w:type="spellEnd"/>
+      <w:r>
+        <w:rPr>
+          <w:lang w:val="en-GB"/>
+        </w:rPr>
+        <w:t>(</w:t>
+      </w:r>
+      <w:proofErr w:type="gramEnd"/>
+      <w:r>
+        <w:rPr>
+          <w:lang w:val="en-GB"/>
+        </w:rPr>
+        <w:t xml:space="preserve">category = </w:t>
+      </w:r>
+      <w:proofErr w:type="spellStart"/>
+      <w:r>
+        <w:rPr>
+          <w:lang w:val="en-GB"/>
+        </w:rPr>
+        <w:t>PropertyCategory.BEHAVIOR</w:t>
+      </w:r>
+      <w:proofErr w:type="spellEnd"/>
+      <w:r>
+        <w:rPr>
+          <w:lang w:val="en-GB"/>
+        </w:rPr>
+        <w:t>)</w:t>
+      </w:r>
+    </w:p>
+    <w:p>
+      <w:pPr>
+        <w:pStyle w:val="Prrafodelista"/>
+        <w:rPr>
+          <w:lang w:val="en-GB"/>
+        </w:rPr>
+      </w:pPr>
+    </w:p>
+    <w:p>
+      <w:pPr>
+        <w:pStyle w:val="Prrafodelista"/>
+        <w:rPr>
+          <w:lang w:val="en-GB"/>
+        </w:rPr>
+      </w:pPr>
+      <w:r>
+        <w:rPr>
+          <w:lang w:val="en-GB"/>
+        </w:rPr>
+        <w:t>If you want to be added as an editable property at the design stage, then you need to and the following tag too:</w:t>
+      </w:r>
+    </w:p>
+    <w:p>
+      <w:pPr>
+        <w:pStyle w:val="Prrafodelista"/>
+        <w:rPr>
+          <w:lang w:val="en-GB"/>
+        </w:rPr>
+      </w:pPr>
+    </w:p>
+    <w:p>
+      <w:pPr>
+        <w:pStyle w:val="Prrafodelista"/>
+        <w:rPr>
+          <w:lang w:val="en-GB"/>
+        </w:rPr>
+      </w:pPr>
+      <w:r>
+        <w:rPr>
+          <w:lang w:val="en-GB"/>
+        </w:rPr>
+        <w:lastRenderedPageBreak/>
         <w:t>@</w:t>
       </w:r>
       <w:proofErr w:type="spellStart"/>
+      <w:proofErr w:type="gramStart"/>
+      <w:r>
+        <w:rPr>
+          <w:lang w:val="en-GB"/>
+        </w:rPr>
+        <w:t>DesignerProperty</w:t>
+      </w:r>
+      <w:proofErr w:type="spellEnd"/>
+      <w:r>
+        <w:rPr>
+          <w:lang w:val="en-GB"/>
+        </w:rPr>
+        <w:t>(</w:t>
+      </w:r>
+      <w:proofErr w:type="spellStart"/>
+      <w:proofErr w:type="gramEnd"/>
+      <w:r>
+        <w:rPr>
+          <w:lang w:val="en-GB"/>
+        </w:rPr>
+        <w:t>editorType</w:t>
+      </w:r>
+      <w:proofErr w:type="spellEnd"/>
+      <w:r>
+        <w:rPr>
+          <w:lang w:val="en-GB"/>
+        </w:rPr>
+        <w:t xml:space="preserve"> = </w:t>
+      </w:r>
+      <w:proofErr w:type="spellStart"/>
+      <w:r>
+        <w:rPr>
+          <w:lang w:val="en-GB"/>
+        </w:rPr>
+        <w:t>PropertyTypeConstants.PROPERTY_TYPE_NON_NEGATIVE_INTEGER</w:t>
+      </w:r>
+      <w:proofErr w:type="spellEnd"/>
+      <w:r>
+        <w:rPr>
+          <w:lang w:val="en-GB"/>
+        </w:rPr>
+        <w:t>,</w:t>
+      </w:r>
+    </w:p>
+    <w:p>
+      <w:pPr>
+        <w:pStyle w:val="Prrafodelista"/>
+        <w:rPr>
+          <w:lang w:val="en-GB"/>
+        </w:rPr>
+      </w:pPr>
+      <w:r>
+        <w:rPr>
+          <w:lang w:val="en-GB"/>
+        </w:rPr>
+        <w:t xml:space="preserve">                    </w:t>
+      </w:r>
+      <w:proofErr w:type="spellStart"/>
+      <w:r>
+        <w:rPr>
+          <w:lang w:val="en-GB"/>
+        </w:rPr>
+        <w:t>defaultValue</w:t>
+      </w:r>
+      <w:proofErr w:type="spellEnd"/>
+      <w:r>
+        <w:rPr>
+          <w:lang w:val="en-GB"/>
+        </w:rPr>
+        <w:t xml:space="preserve"> = "0")</w:t>
+      </w:r>
+    </w:p>
+    <w:p>
+      <w:pPr>
+        <w:pStyle w:val="Prrafodelista"/>
+        <w:rPr>
+          <w:lang w:val="en-GB"/>
+        </w:rPr>
+      </w:pPr>
+    </w:p>
+    <w:p>
+      <w:pPr>
+        <w:pStyle w:val="Prrafodelista"/>
+        <w:rPr>
+          <w:lang w:val="en-GB"/>
+        </w:rPr>
+      </w:pPr>
+      <w:r>
+        <w:rPr>
+          <w:lang w:val="en-GB"/>
+        </w:rPr>
+        <w:t xml:space="preserve">Please, find other possible </w:t>
+      </w:r>
+      <w:proofErr w:type="spellStart"/>
+      <w:r>
+        <w:rPr>
+          <w:lang w:val="en-GB"/>
+        </w:rPr>
+        <w:t>propery</w:t>
+      </w:r>
+      <w:proofErr w:type="spellEnd"/>
+      <w:r>
+        <w:rPr>
+          <w:lang w:val="en-GB"/>
+        </w:rPr>
+        <w:t xml:space="preserve"> types available in App Inventor 2 within the package “c</w:t>
+      </w:r>
+      <w:r>
+        <w:rPr>
+          <w:lang w:val="en-GB"/>
+        </w:rPr>
+        <w:t>om.google.appinventor.components.common.PropertyTypeConstants</w:t>
+      </w:r>
+      <w:r>
+        <w:rPr>
+          <w:lang w:val="en-GB"/>
+        </w:rPr>
+        <w:t>”.</w:t>
+      </w:r>
+    </w:p>
+    <w:p>
+      <w:pPr>
+        <w:pStyle w:val="Prrafodelista"/>
+        <w:rPr>
+          <w:lang w:val="en-GB"/>
+        </w:rPr>
+      </w:pPr>
+    </w:p>
+    <w:p>
+      <w:pPr>
+        <w:pStyle w:val="Prrafodelista"/>
+        <w:rPr>
+          <w:lang w:val="en-GB"/>
+        </w:rPr>
+      </w:pPr>
+      <w:r>
+        <w:rPr>
+          <w:lang w:val="en-GB"/>
+        </w:rPr>
+        <w:t xml:space="preserve">Adding a </w:t>
+      </w:r>
+      <w:proofErr w:type="spellStart"/>
+      <w:r>
+        <w:rPr>
+          <w:lang w:val="en-GB"/>
+        </w:rPr>
+        <w:t>descripton</w:t>
+      </w:r>
+      <w:proofErr w:type="spellEnd"/>
+      <w:r>
+        <w:rPr>
+          <w:lang w:val="en-GB"/>
+        </w:rPr>
+        <w:t xml:space="preserve"> on the @</w:t>
+      </w:r>
+      <w:proofErr w:type="spellStart"/>
       <w:r>
         <w:rPr>
           <w:lang w:val="en-GB"/>
@@ -1751,273 +1758,7 @@
         <w:rPr>
           <w:lang w:val="en-GB"/>
         </w:rPr>
-        <w:t>(</w:t>
-      </w:r>
-      <w:proofErr w:type="gramEnd"/>
-      <w:r>
-        <w:rPr>
-          <w:lang w:val="en-GB"/>
-        </w:rPr>
-        <w:t xml:space="preserve">category = </w:t>
-      </w:r>
-      <w:proofErr w:type="spellStart"/>
-      <w:r>
-        <w:rPr>
-          <w:lang w:val="en-GB"/>
-        </w:rPr>
-        <w:t>PropertyCategory.BEHAVIOR</w:t>
-      </w:r>
-      <w:proofErr w:type="spellEnd"/>
-      <w:r>
-        <w:rPr>
-          <w:lang w:val="en-GB"/>
-        </w:rPr>
-        <w:t>)</w:t>
-      </w:r>
-    </w:p>
-    <w:p>
-      <w:pPr>
-        <w:pStyle w:val="Prrafodelista"/>
-        <w:rPr>
-          <w:lang w:val="en-GB"/>
-        </w:rPr>
-      </w:pPr>
-    </w:p>
-    <w:p>
-      <w:pPr>
-        <w:pStyle w:val="Prrafodelista"/>
-        <w:rPr>
-          <w:lang w:val="en-GB"/>
-        </w:rPr>
-      </w:pPr>
-      <w:r>
-        <w:rPr>
-          <w:lang w:val="en-GB"/>
-        </w:rPr>
-        <w:t xml:space="preserve">If you want to </w:t>
-      </w:r>
-      <w:proofErr w:type="gramStart"/>
-      <w:r>
-        <w:rPr>
-          <w:lang w:val="en-GB"/>
-        </w:rPr>
-        <w:t>be added</w:t>
-      </w:r>
-      <w:proofErr w:type="gramEnd"/>
-      <w:r>
-        <w:rPr>
-          <w:lang w:val="en-GB"/>
-        </w:rPr>
-        <w:t xml:space="preserve"> as an editable property at the design stage, then you need to and the following tag too:</w:t>
-      </w:r>
-    </w:p>
-    <w:p>
-      <w:pPr>
-        <w:pStyle w:val="Prrafodelista"/>
-        <w:rPr>
-          <w:lang w:val="en-GB"/>
-        </w:rPr>
-      </w:pPr>
-    </w:p>
-    <w:p>
-      <w:pPr>
-        <w:pStyle w:val="Prrafodelista"/>
-        <w:rPr>
-          <w:lang w:val="en-GB"/>
-        </w:rPr>
-      </w:pPr>
-      <w:proofErr w:type="gramStart"/>
-      <w:r>
-        <w:rPr>
-          <w:lang w:val="en-GB"/>
-        </w:rPr>
-        <w:t>@</w:t>
-      </w:r>
-      <w:proofErr w:type="spellStart"/>
-      <w:r>
-        <w:rPr>
-          <w:lang w:val="en-GB"/>
-        </w:rPr>
-        <w:t>DesignerProperty</w:t>
-      </w:r>
-      <w:proofErr w:type="spellEnd"/>
-      <w:r>
-        <w:rPr>
-          <w:lang w:val="en-GB"/>
-        </w:rPr>
-        <w:t>(</w:t>
-      </w:r>
-      <w:proofErr w:type="spellStart"/>
-      <w:proofErr w:type="gramEnd"/>
-      <w:r>
-        <w:rPr>
-          <w:lang w:val="en-GB"/>
-        </w:rPr>
-        <w:t>editorType</w:t>
-      </w:r>
-      <w:proofErr w:type="spellEnd"/>
-      <w:r>
-        <w:rPr>
-          <w:lang w:val="en-GB"/>
-        </w:rPr>
-        <w:t xml:space="preserve"> = </w:t>
-      </w:r>
-      <w:proofErr w:type="spellStart"/>
-      <w:r>
-        <w:rPr>
-          <w:lang w:val="en-GB"/>
-        </w:rPr>
-        <w:t>PropertyTypeConstants.PROPERTY_TYPE_NON_NEGATIVE_INTEGER</w:t>
-      </w:r>
-      <w:proofErr w:type="spellEnd"/>
-      <w:r>
-        <w:rPr>
-          <w:lang w:val="en-GB"/>
-        </w:rPr>
-        <w:t>,</w:t>
-      </w:r>
-    </w:p>
-    <w:p>
-      <w:pPr>
-        <w:pStyle w:val="Prrafodelista"/>
-        <w:rPr>
-          <w:lang w:val="en-GB"/>
-        </w:rPr>
-      </w:pPr>
-      <w:r>
-        <w:rPr>
-          <w:lang w:val="en-GB"/>
-        </w:rPr>
-        <w:t xml:space="preserve">                    </w:t>
-      </w:r>
-      <w:proofErr w:type="spellStart"/>
-      <w:proofErr w:type="gramStart"/>
-      <w:r>
-        <w:rPr>
-          <w:lang w:val="en-GB"/>
-        </w:rPr>
-        <w:t>defaultValue</w:t>
-      </w:r>
-      <w:proofErr w:type="spellEnd"/>
-      <w:proofErr w:type="gramEnd"/>
-      <w:r>
-        <w:rPr>
-          <w:lang w:val="en-GB"/>
-        </w:rPr>
-        <w:t xml:space="preserve"> = "0")</w:t>
-      </w:r>
-    </w:p>
-    <w:p>
-      <w:pPr>
-        <w:pStyle w:val="Prrafodelista"/>
-        <w:rPr>
-          <w:lang w:val="en-GB"/>
-        </w:rPr>
-      </w:pPr>
-    </w:p>
-    <w:p>
-      <w:pPr>
-        <w:pStyle w:val="Prrafodelista"/>
-        <w:rPr>
-          <w:lang w:val="en-GB"/>
-        </w:rPr>
-      </w:pPr>
-      <w:r>
-        <w:rPr>
-          <w:lang w:val="en-GB"/>
-        </w:rPr>
-        <w:t xml:space="preserve">Please, find other possible </w:t>
-      </w:r>
-      <w:proofErr w:type="spellStart"/>
-      <w:r>
-        <w:rPr>
-          <w:lang w:val="en-GB"/>
-        </w:rPr>
-        <w:t>propery</w:t>
-      </w:r>
-      <w:proofErr w:type="spellEnd"/>
-      <w:r>
-        <w:rPr>
-          <w:lang w:val="en-GB"/>
-        </w:rPr>
-        <w:t xml:space="preserve"> types available in App Inventor 2 within the package “c</w:t>
-      </w:r>
-      <w:r>
-        <w:rPr>
-          <w:lang w:val="en-GB"/>
-        </w:rPr>
-        <w:t>om.google.appinventor.components.common.PropertyTypeConstants</w:t>
-      </w:r>
-      <w:r>
-        <w:rPr>
-          <w:lang w:val="en-GB"/>
-        </w:rPr>
-        <w:t>”.</w:t>
-      </w:r>
-    </w:p>
-    <w:p>
-      <w:pPr>
-        <w:pStyle w:val="Prrafodelista"/>
-        <w:rPr>
-          <w:lang w:val="en-GB"/>
-        </w:rPr>
-      </w:pPr>
-    </w:p>
-    <w:p>
-      <w:pPr>
-        <w:pStyle w:val="Prrafodelista"/>
-        <w:rPr>
-          <w:lang w:val="en-GB"/>
-        </w:rPr>
-      </w:pPr>
-      <w:r>
-        <w:rPr>
-          <w:lang w:val="en-GB"/>
-        </w:rPr>
-        <w:lastRenderedPageBreak/>
-        <w:t xml:space="preserve">Adding a </w:t>
-      </w:r>
-      <w:proofErr w:type="spellStart"/>
-      <w:r>
-        <w:rPr>
-          <w:lang w:val="en-GB"/>
-        </w:rPr>
-        <w:t>descripton</w:t>
-      </w:r>
-      <w:proofErr w:type="spellEnd"/>
-      <w:r>
-        <w:rPr>
-          <w:lang w:val="en-GB"/>
-        </w:rPr>
-        <w:t xml:space="preserve"> on the @</w:t>
-      </w:r>
-      <w:proofErr w:type="spellStart"/>
-      <w:r>
-        <w:rPr>
-          <w:lang w:val="en-GB"/>
-        </w:rPr>
-        <w:t>SimpleProperty</w:t>
-      </w:r>
-      <w:proofErr w:type="spellEnd"/>
-      <w:r>
-        <w:rPr>
-          <w:lang w:val="en-GB"/>
-        </w:rPr>
-        <w:t xml:space="preserve"> tag will help to know what </w:t>
-      </w:r>
-      <w:proofErr w:type="gramStart"/>
-      <w:r>
-        <w:rPr>
-          <w:lang w:val="en-GB"/>
-        </w:rPr>
-        <w:t>is your property</w:t>
-      </w:r>
-      <w:proofErr w:type="gramEnd"/>
-      <w:r>
-        <w:rPr>
-          <w:lang w:val="en-GB"/>
-        </w:rPr>
-        <w:t xml:space="preserve"> about.</w:t>
+        <w:t xml:space="preserve"> tag will help to know what is your property about.</w:t>
       </w:r>
     </w:p>
     <w:p>
@@ -2061,14 +1802,14 @@
           <w:lang w:val="en-GB"/>
         </w:rPr>
       </w:pPr>
+      <w:r>
+        <w:rPr>
+          <w:lang w:val="en-GB"/>
+        </w:rPr>
+        <w:t>@</w:t>
+      </w:r>
+      <w:proofErr w:type="spellStart"/>
       <w:proofErr w:type="gramStart"/>
-      <w:r>
-        <w:rPr>
-          <w:lang w:val="en-GB"/>
-        </w:rPr>
-        <w:t>@</w:t>
-      </w:r>
-      <w:proofErr w:type="spellStart"/>
       <w:r>
         <w:rPr>
           <w:lang w:val="en-GB"/>
@@ -2183,18 +1924,18 @@
           <w:lang w:val="en-GB"/>
         </w:rPr>
       </w:pPr>
+      <w:r>
+        <w:rPr>
+          <w:lang w:val="en-GB"/>
+        </w:rPr>
+        <w:t>@</w:t>
+      </w:r>
+      <w:proofErr w:type="spellStart"/>
       <w:proofErr w:type="gramStart"/>
       <w:r>
         <w:rPr>
           <w:lang w:val="en-GB"/>
         </w:rPr>
-        <w:t>@</w:t>
-      </w:r>
-      <w:proofErr w:type="spellStart"/>
-      <w:r>
-        <w:rPr>
-          <w:lang w:val="en-GB"/>
-        </w:rPr>
         <w:t>SimpleEvent</w:t>
       </w:r>
       <w:proofErr w:type="spellEnd"/>
@@ -2235,43 +1976,7 @@
         <w:rPr>
           <w:lang w:val="en-GB"/>
         </w:rPr>
-        <w:t xml:space="preserve">Change the </w:t>
-      </w:r>
-      <w:r>
-        <w:rPr>
-          <w:lang w:val="en-GB"/>
-        </w:rPr>
-        <w:t>event</w:t>
-      </w:r>
-      <w:r>
-        <w:rPr>
-          <w:lang w:val="en-GB"/>
-        </w:rPr>
-        <w:t xml:space="preserve"> description </w:t>
-      </w:r>
-      <w:r>
-        <w:rPr>
-          <w:lang w:val="en-GB"/>
-        </w:rPr>
-        <w:t>to</w:t>
-      </w:r>
-      <w:r>
-        <w:rPr>
-          <w:lang w:val="en-GB"/>
-        </w:rPr>
-        <w:t xml:space="preserve"> your own </w:t>
-      </w:r>
-      <w:r>
-        <w:rPr>
-          <w:lang w:val="en-GB"/>
-        </w:rPr>
-        <w:t>description</w:t>
-      </w:r>
-      <w:r>
-        <w:rPr>
-          <w:lang w:val="en-GB"/>
-        </w:rPr>
-        <w:t>.</w:t>
+        <w:t>Change the event description to your own description.</w:t>
       </w:r>
     </w:p>
     <w:p>
@@ -2295,19 +2000,61 @@
           <w:lang w:val="en-GB"/>
         </w:rPr>
       </w:pPr>
+      <w:r>
+        <w:rPr>
+          <w:lang w:val="en-GB"/>
+        </w:rPr>
+        <w:t xml:space="preserve">public void </w:t>
+      </w:r>
+      <w:proofErr w:type="spellStart"/>
       <w:proofErr w:type="gramStart"/>
       <w:r>
         <w:rPr>
           <w:lang w:val="en-GB"/>
         </w:rPr>
-        <w:t>public</w:t>
+        <w:t>BlackDetected</w:t>
+      </w:r>
+      <w:proofErr w:type="spellEnd"/>
+      <w:r>
+        <w:rPr>
+          <w:lang w:val="en-GB"/>
+        </w:rPr>
+        <w:t>(</w:t>
       </w:r>
       <w:proofErr w:type="gramEnd"/>
       <w:r>
         <w:rPr>
           <w:lang w:val="en-GB"/>
         </w:rPr>
-        <w:t xml:space="preserve"> void </w:t>
+        <w:t>){</w:t>
+      </w:r>
+    </w:p>
+    <w:p>
+      <w:pPr>
+        <w:ind w:firstLine="708"/>
+        <w:rPr>
+          <w:lang w:val="en-GB"/>
+        </w:rPr>
+      </w:pPr>
+      <w:r>
+        <w:rPr>
+          <w:lang w:val="en-GB"/>
+        </w:rPr>
+        <w:t xml:space="preserve">        </w:t>
+      </w:r>
+      <w:proofErr w:type="spellStart"/>
+      <w:r>
+        <w:rPr>
+          <w:lang w:val="en-GB"/>
+        </w:rPr>
+        <w:t>EventDispatcher.dispatchEvent</w:t>
+      </w:r>
+      <w:proofErr w:type="spellEnd"/>
+      <w:r>
+        <w:rPr>
+          <w:lang w:val="en-GB"/>
+        </w:rPr>
+        <w:t>(this, "</w:t>
       </w:r>
       <w:proofErr w:type="spellStart"/>
       <w:r>
@@ -2321,7 +2068,7 @@
         <w:rPr>
           <w:lang w:val="en-GB"/>
         </w:rPr>
-        <w:t>(){</w:t>
+        <w:t>");</w:t>
       </w:r>
     </w:p>
     <w:p>
@@ -2335,174 +2082,124 @@
         <w:rPr>
           <w:lang w:val="en-GB"/>
         </w:rPr>
+        <w:t xml:space="preserve">    }</w:t>
+      </w:r>
+    </w:p>
+    <w:p>
+      <w:pPr>
+        <w:ind w:firstLine="708"/>
+        <w:rPr>
+          <w:lang w:val="en-GB"/>
+        </w:rPr>
+      </w:pPr>
+    </w:p>
+    <w:p>
+      <w:pPr>
+        <w:ind w:firstLine="708"/>
+        <w:rPr>
+          <w:lang w:val="en-GB"/>
+        </w:rPr>
+      </w:pPr>
+      <w:r>
+        <w:rPr>
+          <w:lang w:val="en-GB"/>
+        </w:rPr>
+        <w:t xml:space="preserve">If your event </w:t>
+      </w:r>
+      <w:proofErr w:type="gramStart"/>
+      <w:r>
+        <w:rPr>
+          <w:lang w:val="en-GB"/>
+        </w:rPr>
+        <w:t>need</w:t>
+      </w:r>
+      <w:proofErr w:type="gramEnd"/>
+      <w:r>
+        <w:rPr>
+          <w:lang w:val="en-GB"/>
+        </w:rPr>
+        <w:t xml:space="preserve"> to inform the user of an specific argument, you can add that too:</w:t>
+      </w:r>
+    </w:p>
+    <w:p>
+      <w:pPr>
+        <w:ind w:firstLine="708"/>
+        <w:rPr>
+          <w:lang w:val="en-GB"/>
+        </w:rPr>
+      </w:pPr>
+      <w:r>
+        <w:rPr>
+          <w:lang w:val="en-GB"/>
+        </w:rPr>
+        <w:t xml:space="preserve">public void </w:t>
+      </w:r>
+      <w:proofErr w:type="gramStart"/>
+      <w:r>
+        <w:rPr>
+          <w:lang w:val="en-GB"/>
+        </w:rPr>
+        <w:t>Changed(</w:t>
+      </w:r>
+      <w:proofErr w:type="spellStart"/>
+      <w:proofErr w:type="gramEnd"/>
+      <w:r>
+        <w:rPr>
+          <w:lang w:val="en-GB"/>
+        </w:rPr>
+        <w:t>boolean</w:t>
+      </w:r>
+      <w:proofErr w:type="spellEnd"/>
+      <w:r>
+        <w:rPr>
+          <w:lang w:val="en-GB"/>
+        </w:rPr>
+        <w:t xml:space="preserve"> value){</w:t>
+      </w:r>
+    </w:p>
+    <w:p>
+      <w:pPr>
+        <w:ind w:firstLine="708"/>
+        <w:rPr>
+          <w:lang w:val="en-GB"/>
+        </w:rPr>
+      </w:pPr>
+      <w:r>
+        <w:rPr>
+          <w:lang w:val="en-GB"/>
+        </w:rPr>
         <w:t xml:space="preserve">        </w:t>
       </w:r>
       <w:proofErr w:type="spellStart"/>
+      <w:r>
+        <w:rPr>
+          <w:lang w:val="en-GB"/>
+        </w:rPr>
+        <w:t>EventDispatcher.dispatchEvent</w:t>
+      </w:r>
+      <w:proofErr w:type="spellEnd"/>
+      <w:r>
+        <w:rPr>
+          <w:lang w:val="en-GB"/>
+        </w:rPr>
+        <w:t>(this, "</w:t>
+      </w:r>
+      <w:proofErr w:type="spellStart"/>
+      <w:r>
+        <w:rPr>
+          <w:lang w:val="en-GB"/>
+        </w:rPr>
+        <w:t>changed</w:t>
+      </w:r>
       <w:proofErr w:type="gramStart"/>
       <w:r>
         <w:rPr>
           <w:lang w:val="en-GB"/>
         </w:rPr>
-        <w:t>EventDispatcher.dispatchEvent</w:t>
-      </w:r>
-      <w:proofErr w:type="spellEnd"/>
-      <w:r>
-        <w:rPr>
-          <w:lang w:val="en-GB"/>
-        </w:rPr>
-        <w:t>(</w:t>
-      </w:r>
+        <w:t>",value</w:t>
+      </w:r>
+      <w:proofErr w:type="spellEnd"/>
       <w:proofErr w:type="gramEnd"/>
-      <w:r>
-        <w:rPr>
-          <w:lang w:val="en-GB"/>
-        </w:rPr>
-        <w:t>this, "</w:t>
-      </w:r>
-      <w:proofErr w:type="spellStart"/>
-      <w:r>
-        <w:rPr>
-          <w:lang w:val="en-GB"/>
-        </w:rPr>
-        <w:t>BlackDetected</w:t>
-      </w:r>
-      <w:proofErr w:type="spellEnd"/>
-      <w:r>
-        <w:rPr>
-          <w:lang w:val="en-GB"/>
-        </w:rPr>
-        <w:t>");</w:t>
-      </w:r>
-    </w:p>
-    <w:p>
-      <w:pPr>
-        <w:ind w:firstLine="708"/>
-        <w:rPr>
-          <w:lang w:val="en-GB"/>
-        </w:rPr>
-      </w:pPr>
-      <w:r>
-        <w:rPr>
-          <w:lang w:val="en-GB"/>
-        </w:rPr>
-        <w:t xml:space="preserve">    }</w:t>
-      </w:r>
-    </w:p>
-    <w:p>
-      <w:pPr>
-        <w:ind w:firstLine="708"/>
-        <w:rPr>
-          <w:lang w:val="en-GB"/>
-        </w:rPr>
-      </w:pPr>
-    </w:p>
-    <w:p>
-      <w:pPr>
-        <w:ind w:firstLine="708"/>
-        <w:rPr>
-          <w:lang w:val="en-GB"/>
-        </w:rPr>
-      </w:pPr>
-      <w:r>
-        <w:rPr>
-          <w:lang w:val="en-GB"/>
-        </w:rPr>
-        <w:t xml:space="preserve">If your event need to inform the user of </w:t>
-      </w:r>
-      <w:proofErr w:type="gramStart"/>
-      <w:r>
-        <w:rPr>
-          <w:lang w:val="en-GB"/>
-        </w:rPr>
-        <w:t>an</w:t>
-      </w:r>
-      <w:proofErr w:type="gramEnd"/>
-      <w:r>
-        <w:rPr>
-          <w:lang w:val="en-GB"/>
-        </w:rPr>
-        <w:t xml:space="preserve"> specific argument, you can add that too:</w:t>
-      </w:r>
-    </w:p>
-    <w:p>
-      <w:pPr>
-        <w:ind w:firstLine="708"/>
-        <w:rPr>
-          <w:lang w:val="en-GB"/>
-        </w:rPr>
-      </w:pPr>
-      <w:proofErr w:type="gramStart"/>
-      <w:r>
-        <w:rPr>
-          <w:lang w:val="en-GB"/>
-        </w:rPr>
-        <w:t>public</w:t>
-      </w:r>
-      <w:proofErr w:type="gramEnd"/>
-      <w:r>
-        <w:rPr>
-          <w:lang w:val="en-GB"/>
-        </w:rPr>
-        <w:t xml:space="preserve"> void Changed(</w:t>
-      </w:r>
-      <w:proofErr w:type="spellStart"/>
-      <w:r>
-        <w:rPr>
-          <w:lang w:val="en-GB"/>
-        </w:rPr>
-        <w:t>boolean</w:t>
-      </w:r>
-      <w:proofErr w:type="spellEnd"/>
-      <w:r>
-        <w:rPr>
-          <w:lang w:val="en-GB"/>
-        </w:rPr>
-        <w:t xml:space="preserve"> value){</w:t>
-      </w:r>
-    </w:p>
-    <w:p>
-      <w:pPr>
-        <w:ind w:firstLine="708"/>
-        <w:rPr>
-          <w:lang w:val="en-GB"/>
-        </w:rPr>
-      </w:pPr>
-      <w:r>
-        <w:rPr>
-          <w:lang w:val="en-GB"/>
-        </w:rPr>
-        <w:t xml:space="preserve">        </w:t>
-      </w:r>
-      <w:proofErr w:type="spellStart"/>
-      <w:proofErr w:type="gramStart"/>
-      <w:r>
-        <w:rPr>
-          <w:lang w:val="en-GB"/>
-        </w:rPr>
-        <w:t>EventDispatcher.dispatchEvent</w:t>
-      </w:r>
-      <w:proofErr w:type="spellEnd"/>
-      <w:r>
-        <w:rPr>
-          <w:lang w:val="en-GB"/>
-        </w:rPr>
-        <w:t>(</w:t>
-      </w:r>
-      <w:proofErr w:type="gramEnd"/>
-      <w:r>
-        <w:rPr>
-          <w:lang w:val="en-GB"/>
-        </w:rPr>
-        <w:t>this, "</w:t>
-      </w:r>
-      <w:proofErr w:type="spellStart"/>
-      <w:r>
-        <w:rPr>
-          <w:lang w:val="en-GB"/>
-        </w:rPr>
-        <w:t>changed",value</w:t>
-      </w:r>
-      <w:proofErr w:type="spellEnd"/>
       <w:r>
         <w:rPr>
           <w:lang w:val="en-GB"/>
@@ -2557,47 +2254,47 @@
           <w:lang w:val="en-GB"/>
         </w:rPr>
       </w:pPr>
+      <w:r>
+        <w:rPr>
+          <w:lang w:val="en-GB"/>
+        </w:rPr>
+        <w:t xml:space="preserve">private </w:t>
+      </w:r>
+      <w:proofErr w:type="spellStart"/>
+      <w:r>
+        <w:rPr>
+          <w:lang w:val="en-GB"/>
+        </w:rPr>
+        <w:t>YailList</w:t>
+      </w:r>
+      <w:proofErr w:type="spellEnd"/>
+      <w:r>
+        <w:rPr>
+          <w:lang w:val="en-GB"/>
+        </w:rPr>
+        <w:t xml:space="preserve"> </w:t>
+      </w:r>
+      <w:proofErr w:type="spellStart"/>
       <w:proofErr w:type="gramStart"/>
       <w:r>
         <w:rPr>
           <w:lang w:val="en-GB"/>
         </w:rPr>
-        <w:t>private</w:t>
+        <w:t>readTelegram</w:t>
+      </w:r>
+      <w:proofErr w:type="spellEnd"/>
+      <w:r>
+        <w:rPr>
+          <w:lang w:val="en-GB"/>
+        </w:rPr>
+        <w:t>(</w:t>
       </w:r>
       <w:proofErr w:type="gramEnd"/>
       <w:r>
         <w:rPr>
           <w:lang w:val="en-GB"/>
         </w:rPr>
-        <w:t xml:space="preserve"> </w:t>
-      </w:r>
-      <w:proofErr w:type="spellStart"/>
-      <w:r>
-        <w:rPr>
-          <w:lang w:val="en-GB"/>
-        </w:rPr>
-        <w:t>YailList</w:t>
-      </w:r>
-      <w:proofErr w:type="spellEnd"/>
-      <w:r>
-        <w:rPr>
-          <w:lang w:val="en-GB"/>
-        </w:rPr>
-        <w:t xml:space="preserve"> </w:t>
-      </w:r>
-      <w:proofErr w:type="spellStart"/>
-      <w:r>
-        <w:rPr>
-          <w:lang w:val="en-GB"/>
-        </w:rPr>
-        <w:t>readTelegram</w:t>
-      </w:r>
-      <w:proofErr w:type="spellEnd"/>
-      <w:r>
-        <w:rPr>
-          <w:lang w:val="en-GB"/>
-        </w:rPr>
-        <w:t>()</w:t>
+        <w:t>)</w:t>
       </w:r>
     </w:p>
     <w:p>
@@ -2735,13 +2432,14 @@
         <w:rPr>
           <w:lang w:val="en-GB"/>
         </w:rPr>
-        <w:t>0] will be the first byte of this field. You also have access to the received command, just in case is not for this component. At the end, you should set “</w:t>
-      </w:r>
-      <w:r>
-        <w:rPr>
-          <w:lang w:val="en-GB"/>
-        </w:rPr>
-        <w:t>_</w:t>
+        <w:t xml:space="preserve">0] will be the first byte of </w:t>
+      </w:r>
+      <w:r>
+        <w:rPr>
+          <w:lang w:val="en-GB"/>
+        </w:rPr>
+        <w:lastRenderedPageBreak/>
+        <w:t>this field. You also have access to the received command, just in case is not for this component. At the end, you should set “_</w:t>
       </w:r>
       <w:proofErr w:type="spellStart"/>
       <w:r>
@@ -2755,57 +2453,43 @@
         <w:rPr>
           <w:lang w:val="en-GB"/>
         </w:rPr>
-        <w:t xml:space="preserve">” to true. If based on the received data, you need to throw an </w:t>
-      </w:r>
+        <w:t>” to true. If based on the received data, you need to throw an event, the place to call the methods is inside this method.</w:t>
+      </w:r>
+    </w:p>
+    <w:p>
+      <w:pPr>
+        <w:ind w:firstLine="708"/>
+        <w:rPr>
+          <w:lang w:val="en-GB"/>
+        </w:rPr>
+      </w:pPr>
+      <w:r>
+        <w:rPr>
+          <w:lang w:val="en-GB"/>
+        </w:rPr>
+        <w:t xml:space="preserve">public void </w:t>
+      </w:r>
+      <w:proofErr w:type="spellStart"/>
       <w:proofErr w:type="gramStart"/>
       <w:r>
         <w:rPr>
           <w:lang w:val="en-GB"/>
         </w:rPr>
-        <w:t>event,</w:t>
+        <w:t>dispatchData</w:t>
+      </w:r>
+      <w:proofErr w:type="spellEnd"/>
+      <w:r>
+        <w:rPr>
+          <w:lang w:val="en-GB"/>
+        </w:rPr>
+        <w:t>(</w:t>
       </w:r>
       <w:proofErr w:type="gramEnd"/>
       <w:r>
         <w:rPr>
           <w:lang w:val="en-GB"/>
         </w:rPr>
-        <w:t xml:space="preserve"> the place to call the methods is inside this method.</w:t>
-      </w:r>
-    </w:p>
-    <w:p>
-      <w:pPr>
-        <w:ind w:firstLine="708"/>
-        <w:rPr>
-          <w:lang w:val="en-GB"/>
-        </w:rPr>
-      </w:pPr>
-      <w:proofErr w:type="gramStart"/>
-      <w:r>
-        <w:rPr>
-          <w:lang w:val="en-GB"/>
-        </w:rPr>
-        <w:t>public</w:t>
-      </w:r>
-      <w:proofErr w:type="gramEnd"/>
-      <w:r>
-        <w:rPr>
-          <w:lang w:val="en-GB"/>
-        </w:rPr>
-        <w:t xml:space="preserve"> void </w:t>
-      </w:r>
-      <w:proofErr w:type="spellStart"/>
-      <w:r>
-        <w:rPr>
-          <w:lang w:val="en-GB"/>
-        </w:rPr>
-        <w:t>dispatchData</w:t>
-      </w:r>
-      <w:proofErr w:type="spellEnd"/>
-      <w:r>
-        <w:rPr>
-          <w:lang w:val="en-GB"/>
-        </w:rPr>
-        <w:t xml:space="preserve">(byte </w:t>
+        <w:t xml:space="preserve">byte </w:t>
       </w:r>
       <w:proofErr w:type="spellStart"/>
       <w:r>
@@ -2840,7 +2524,6 @@
         <w:rPr>
           <w:lang w:val="en-GB"/>
         </w:rPr>
-        <w:lastRenderedPageBreak/>
         <w:t>Telegram Structure</w:t>
       </w:r>
     </w:p>
@@ -2882,8 +2565,6 @@
         </w:rPr>
         <w:t>Being | a byte delimiter.</w:t>
       </w:r>
-      <w:bookmarkStart w:id="0" w:name="_GoBack"/>
-      <w:bookmarkEnd w:id="0"/>
     </w:p>
     <w:p>
       <w:pPr>
@@ -2909,21 +2590,7 @@
         <w:rPr>
           <w:lang w:val="en-GB"/>
         </w:rPr>
-        <w:t xml:space="preserve"> for the actual list of commands (either for requesting or as a response). Then, you will find the data length in bytes, it is one single byte indicating the amount of data expected to receive or to send in the DATA field. The DATA field is flexible, but it </w:t>
-      </w:r>
-      <w:proofErr w:type="gramStart"/>
-      <w:r>
-        <w:rPr>
-          <w:lang w:val="en-GB"/>
-        </w:rPr>
-        <w:t>is recommended</w:t>
-      </w:r>
-      <w:proofErr w:type="gramEnd"/>
-      <w:r>
-        <w:rPr>
-          <w:lang w:val="en-GB"/>
-        </w:rPr>
-        <w:t xml:space="preserve"> you include the pin number of the sensor and actuator you want to control, because there might be several of them in a general application.</w:t>
+        <w:t xml:space="preserve"> for the actual list of commands (either for requesting or as a response). Then, you will find the data length in bytes, it is one single byte indicating the amount of data expected to receive or to send in the DATA field. The DATA field is flexible, but it is recommended you include the pin number of the sensor and actuator you want to control, because there might be several of them in a general application.</w:t>
       </w:r>
       <w:r>
         <w:rPr>
@@ -2957,7 +2624,7 @@
 </file>
 
 <file path=word/numbering.xml><?xml version="1.0" encoding="utf-8"?>
-<w:numbering xmlns:wpc="http://schemas.microsoft.com/office/word/2010/wordprocessingCanvas" xmlns:cx="http://schemas.microsoft.com/office/drawing/2014/chartex" xmlns:cx1="http://schemas.microsoft.com/office/drawing/2015/9/8/chartex" xmlns:mc="http://schemas.openxmlformats.org/markup-compatibility/2006" xmlns:o="urn:schemas-microsoft-com:office:office" xmlns:r="http://schemas.openxmlformats.org/officeDocument/2006/relationships" xmlns:m="http://schemas.openxmlformats.org/officeDocument/2006/math" xmlns:v="urn:schemas-microsoft-com:vml" xmlns:wp14="http://schemas.microsoft.com/office/word/2010/wordprocessingDrawing" xmlns:wp="http://schemas.openxmlformats.org/drawingml/2006/wordprocessingDrawing" xmlns:w10="urn:schemas-microsoft-com:office:word" xmlns:w="http://schemas.openxmlformats.org/wordprocessingml/2006/main" xmlns:w14="http://schemas.microsoft.com/office/word/2010/wordml" xmlns:w15="http://schemas.microsoft.com/office/word/2012/wordml" xmlns:w16se="http://schemas.microsoft.com/office/word/2015/wordml/symex" xmlns:wpg="http://schemas.microsoft.com/office/word/2010/wordprocessingGroup" xmlns:wpi="http://schemas.microsoft.com/office/word/2010/wordprocessingInk" xmlns:wne="http://schemas.microsoft.com/office/word/2006/wordml" xmlns:wps="http://schemas.microsoft.com/office/word/2010/wordprocessingShape" mc:Ignorable="w14 w15 w16se wp14">
+<w:numbering xmlns:wpc="http://schemas.microsoft.com/office/word/2010/wordprocessingCanvas" xmlns:cx="http://schemas.microsoft.com/office/drawing/2014/chartex" xmlns:cx1="http://schemas.microsoft.com/office/drawing/2015/9/8/chartex" xmlns:cx2="http://schemas.microsoft.com/office/drawing/2015/10/21/chartex" xmlns:cx3="http://schemas.microsoft.com/office/drawing/2016/5/9/chartex" xmlns:cx4="http://schemas.microsoft.com/office/drawing/2016/5/10/chartex" xmlns:cx5="http://schemas.microsoft.com/office/drawing/2016/5/11/chartex" xmlns:cx6="http://schemas.microsoft.com/office/drawing/2016/5/12/chartex" xmlns:cx7="http://schemas.microsoft.com/office/drawing/2016/5/13/chartex" xmlns:cx8="http://schemas.microsoft.com/office/drawing/2016/5/14/chartex" xmlns:mc="http://schemas.openxmlformats.org/markup-compatibility/2006" xmlns:aink="http://schemas.microsoft.com/office/drawing/2016/ink" xmlns:am3d="http://schemas.microsoft.com/office/drawing/2017/model3d" xmlns:o="urn:schemas-microsoft-com:office:office" xmlns:r="http://schemas.openxmlformats.org/officeDocument/2006/relationships" xmlns:m="http://schemas.openxmlformats.org/officeDocument/2006/math" xmlns:v="urn:schemas-microsoft-com:vml" xmlns:wp14="http://schemas.microsoft.com/office/word/2010/wordprocessingDrawing" xmlns:wp="http://schemas.openxmlformats.org/drawingml/2006/wordprocessingDrawing" xmlns:w10="urn:schemas-microsoft-com:office:word" xmlns:w="http://schemas.openxmlformats.org/wordprocessingml/2006/main" xmlns:w14="http://schemas.microsoft.com/office/word/2010/wordml" xmlns:w15="http://schemas.microsoft.com/office/word/2012/wordml" xmlns:w16cid="http://schemas.microsoft.com/office/word/2016/wordml/cid" xmlns:w16se="http://schemas.microsoft.com/office/word/2015/wordml/symex" xmlns:wpg="http://schemas.microsoft.com/office/word/2010/wordprocessingGroup" xmlns:wpi="http://schemas.microsoft.com/office/word/2010/wordprocessingInk" xmlns:wne="http://schemas.microsoft.com/office/word/2006/wordml" xmlns:wps="http://schemas.microsoft.com/office/word/2010/wordprocessingShape" mc:Ignorable="w14 w15 w16se w16cid wp14">
   <w:abstractNum w:abstractNumId="0" w15:restartNumberingAfterBreak="0">
     <w:nsid w:val="52B2438F"/>
     <w:multiLevelType w:val="hybridMultilevel"/>
@@ -3146,7 +2813,7 @@
 </file>
 
 <file path=word/styles.xml><?xml version="1.0" encoding="utf-8"?>
-<w:styles xmlns:mc="http://schemas.openxmlformats.org/markup-compatibility/2006" xmlns:r="http://schemas.openxmlformats.org/officeDocument/2006/relationships" xmlns:w="http://schemas.openxmlformats.org/wordprocessingml/2006/main" xmlns:w14="http://schemas.microsoft.com/office/word/2010/wordml" xmlns:w15="http://schemas.microsoft.com/office/word/2012/wordml" xmlns:w16se="http://schemas.microsoft.com/office/word/2015/wordml/symex" mc:Ignorable="w14 w15 w16se">
+<w:styles xmlns:mc="http://schemas.openxmlformats.org/markup-compatibility/2006" xmlns:r="http://schemas.openxmlformats.org/officeDocument/2006/relationships" xmlns:w="http://schemas.openxmlformats.org/wordprocessingml/2006/main" xmlns:w14="http://schemas.microsoft.com/office/word/2010/wordml" xmlns:w15="http://schemas.microsoft.com/office/word/2012/wordml" xmlns:w16cid="http://schemas.microsoft.com/office/word/2016/wordml/cid" xmlns:w16se="http://schemas.microsoft.com/office/word/2015/wordml/symex" mc:Ignorable="w14 w15 w16se w16cid">
   <w:docDefaults>
     <w:rPrDefault>
       <w:rPr>
@@ -3162,7 +2829,7 @@
       </w:pPr>
     </w:pPrDefault>
   </w:docDefaults>
-  <w:latentStyles w:defLockedState="0" w:defUIPriority="99" w:defSemiHidden="0" w:defUnhideWhenUsed="0" w:defQFormat="0" w:count="371">
+  <w:latentStyles w:defLockedState="0" w:defUIPriority="99" w:defSemiHidden="0" w:defUnhideWhenUsed="0" w:defQFormat="0" w:count="375">
     <w:lsdException w:name="Normal" w:uiPriority="0" w:qFormat="1"/>
     <w:lsdException w:name="heading 1" w:uiPriority="9" w:qFormat="1"/>
     <w:lsdException w:name="heading 2" w:semiHidden="1" w:uiPriority="9" w:unhideWhenUsed="1" w:qFormat="1"/>
@@ -3268,7 +2935,6 @@
     <w:lsdException w:name="HTML Sample" w:semiHidden="1" w:unhideWhenUsed="1"/>
     <w:lsdException w:name="HTML Typewriter" w:semiHidden="1" w:unhideWhenUsed="1"/>
     <w:lsdException w:name="HTML Variable" w:semiHidden="1" w:unhideWhenUsed="1"/>
-    <w:lsdException w:name="Normal Table" w:semiHidden="1" w:unhideWhenUsed="1"/>
     <w:lsdException w:name="annotation subject" w:semiHidden="1" w:unhideWhenUsed="1"/>
     <w:lsdException w:name="No List" w:semiHidden="1" w:unhideWhenUsed="1"/>
     <w:lsdException w:name="Outline List 1" w:semiHidden="1" w:unhideWhenUsed="1"/>
@@ -3312,10 +2978,8 @@
     <w:lsdException w:name="Table Elegant" w:semiHidden="1" w:unhideWhenUsed="1"/>
     <w:lsdException w:name="Table Professional" w:semiHidden="1" w:unhideWhenUsed="1"/>
     <w:lsdException w:name="Table Subtle 1" w:semiHidden="1" w:unhideWhenUsed="1"/>
-    <w:lsdException w:name="Table Subtle 2" w:semiHidden="1" w:unhideWhenUsed="1"/>
     <w:lsdException w:name="Table Web 1" w:semiHidden="1" w:unhideWhenUsed="1"/>
     <w:lsdException w:name="Table Web 2" w:semiHidden="1" w:unhideWhenUsed="1"/>
-    <w:lsdException w:name="Table Web 3" w:semiHidden="1" w:unhideWhenUsed="1"/>
     <w:lsdException w:name="Balloon Text" w:semiHidden="1" w:unhideWhenUsed="1"/>
     <w:lsdException w:name="Table Grid" w:uiPriority="39"/>
     <w:lsdException w:name="Table Theme" w:semiHidden="1" w:unhideWhenUsed="1"/>
@@ -3534,6 +3198,10 @@
     <w:lsdException w:name="List Table 5 Dark Accent 6" w:uiPriority="50"/>
     <w:lsdException w:name="List Table 6 Colorful Accent 6" w:uiPriority="51"/>
     <w:lsdException w:name="List Table 7 Colorful Accent 6" w:uiPriority="52"/>
+    <w:lsdException w:name="Mention" w:semiHidden="1" w:unhideWhenUsed="1"/>
+    <w:lsdException w:name="Smart Hyperlink" w:semiHidden="1" w:unhideWhenUsed="1"/>
+    <w:lsdException w:name="Hashtag" w:semiHidden="1" w:unhideWhenUsed="1"/>
+    <w:lsdException w:name="Unresolved Mention" w:semiHidden="1" w:unhideWhenUsed="1"/>
   </w:latentStyles>
   <w:style w:type="paragraph" w:default="1" w:styleId="Normal">
     <w:name w:val="Normal"/>
@@ -3724,6 +3392,18 @@
       <w:color w:val="1F4D78" w:themeColor="accent1" w:themeShade="7F"/>
       <w:sz w:val="24"/>
       <w:szCs w:val="24"/>
+    </w:rPr>
+  </w:style>
+  <w:style w:type="character" w:styleId="Mencinsinresolver">
+    <w:name w:val="Unresolved Mention"/>
+    <w:basedOn w:val="Fuentedeprrafopredeter"/>
+    <w:uiPriority w:val="99"/>
+    <w:semiHidden/>
+    <w:unhideWhenUsed/>
+    <w:rsid w:val="00D51CF8"/>
+    <w:rPr>
+      <w:color w:val="605E5C"/>
+      <w:shd w:val="clear" w:color="auto" w:fill="E1DFDD"/>
     </w:rPr>
   </w:style>
 </w:styles>

</xml_diff>